<commit_message>
Se agregan las capturas de pantalla del proyecto final ya desplegado en vercel
</commit_message>
<xml_diff>
--- a/Proyectofinal-jfernandezt-capturas de pantalla.docx
+++ b/Proyectofinal-jfernandezt-capturas de pantalla.docx
@@ -18,7 +18,29 @@
           <w:sz w:val="32"/>
           <w:szCs w:val="32"/>
         </w:rPr>
-        <w:t xml:space="preserve">Punto 5 | Construir API Rest </w:t>
+        <w:t xml:space="preserve">Punto 5 | Construir API </w:t>
+      </w:r>
+      <w:proofErr w:type="spellStart"/>
+      <w:r>
+        <w:rPr>
+          <w:rFonts w:ascii="Arial" w:hAnsi="Arial" w:cs="Arial"/>
+          <w:b/>
+          <w:bCs/>
+          <w:sz w:val="32"/>
+          <w:szCs w:val="32"/>
+        </w:rPr>
+        <w:t>Rest</w:t>
+      </w:r>
+      <w:proofErr w:type="spellEnd"/>
+      <w:r>
+        <w:rPr>
+          <w:rFonts w:ascii="Arial" w:hAnsi="Arial" w:cs="Arial"/>
+          <w:b/>
+          <w:bCs/>
+          <w:sz w:val="32"/>
+          <w:szCs w:val="32"/>
+        </w:rPr>
+        <w:t xml:space="preserve"> </w:t>
       </w:r>
     </w:p>
     <w:p>
@@ -36,24 +58,35 @@
     </w:p>
     <w:p>
       <w:pPr>
-        <w:pStyle w:val="Prrafodelista"/>
-        <w:numPr>
-          <w:ilvl w:val="0"/>
-          <w:numId w:val="2"/>
-        </w:numPr>
-        <w:rPr>
-          <w:rFonts w:ascii="Arial" w:hAnsi="Arial" w:cs="Arial"/>
-          <w:sz w:val="28"/>
-          <w:szCs w:val="28"/>
-        </w:rPr>
-      </w:pPr>
-      <w:r>
-        <w:rPr>
-          <w:rFonts w:ascii="Arial" w:hAnsi="Arial" w:cs="Arial"/>
-          <w:sz w:val="28"/>
-          <w:szCs w:val="28"/>
-        </w:rPr>
-        <w:t xml:space="preserve">Consultar todos los productos </w:t>
+        <w:rPr>
+          <w:rFonts w:ascii="Arial" w:hAnsi="Arial" w:cs="Arial"/>
+        </w:rPr>
+      </w:pPr>
+      <w:r>
+        <w:rPr>
+          <w:rFonts w:ascii="Arial" w:hAnsi="Arial" w:cs="Arial"/>
+        </w:rPr>
+        <w:t xml:space="preserve">Antes de hacer los consumos a la Api voy a </w:t>
+      </w:r>
+      <w:proofErr w:type="spellStart"/>
+      <w:r>
+        <w:rPr>
+          <w:rFonts w:ascii="Arial" w:hAnsi="Arial" w:cs="Arial"/>
+        </w:rPr>
+        <w:t>loguear</w:t>
+      </w:r>
+      <w:r>
+        <w:rPr>
+          <w:rFonts w:ascii="Arial" w:hAnsi="Arial" w:cs="Arial"/>
+        </w:rPr>
+        <w:t>me</w:t>
+      </w:r>
+      <w:proofErr w:type="spellEnd"/>
+      <w:r>
+        <w:rPr>
+          <w:rFonts w:ascii="Arial" w:hAnsi="Arial" w:cs="Arial"/>
+        </w:rPr>
+        <w:t xml:space="preserve"> como Administrador para tener acceso a todos los métodos.</w:t>
       </w:r>
     </w:p>
     <w:p>
@@ -67,10 +100,10 @@
           <w:noProof/>
         </w:rPr>
         <w:drawing>
-          <wp:inline distT="0" distB="0" distL="0" distR="0" wp14:anchorId="088F594A" wp14:editId="66C7FEC8">
-            <wp:extent cx="4352925" cy="7277100"/>
-            <wp:effectExtent l="0" t="0" r="9525" b="0"/>
-            <wp:docPr id="605837311" name="Imagen 1" descr="Texto&#10;&#10;Descripción generada automáticamente"/>
+          <wp:inline distT="0" distB="0" distL="0" distR="0" wp14:anchorId="522D6AF1" wp14:editId="118A22BE">
+            <wp:extent cx="5400040" cy="4796155"/>
+            <wp:effectExtent l="0" t="0" r="0" b="4445"/>
+            <wp:docPr id="203888711" name="Imagen 1"/>
             <wp:cNvGraphicFramePr>
               <a:graphicFrameLocks xmlns:a="http://schemas.openxmlformats.org/drawingml/2006/main" noChangeAspect="1"/>
             </wp:cNvGraphicFramePr>
@@ -78,30 +111,23 @@
               <a:graphicData uri="http://schemas.openxmlformats.org/drawingml/2006/picture">
                 <pic:pic xmlns:pic="http://schemas.openxmlformats.org/drawingml/2006/picture">
                   <pic:nvPicPr>
-                    <pic:cNvPr id="605837311" name="Imagen 1" descr="Texto&#10;&#10;Descripción generada automáticamente"/>
+                    <pic:cNvPr id="203888711" name=""/>
                     <pic:cNvPicPr/>
                   </pic:nvPicPr>
-                  <pic:blipFill rotWithShape="1">
+                  <pic:blipFill>
                     <a:blip r:embed="rId5"/>
-                    <a:srcRect b="7729"/>
-                    <a:stretch/>
+                    <a:stretch>
+                      <a:fillRect/>
+                    </a:stretch>
                   </pic:blipFill>
-                  <pic:spPr bwMode="auto">
+                  <pic:spPr>
                     <a:xfrm>
                       <a:off x="0" y="0"/>
-                      <a:ext cx="4352925" cy="7277100"/>
+                      <a:ext cx="5400040" cy="4796155"/>
                     </a:xfrm>
                     <a:prstGeom prst="rect">
                       <a:avLst/>
                     </a:prstGeom>
-                    <a:ln>
-                      <a:noFill/>
-                    </a:ln>
-                    <a:extLst>
-                      <a:ext uri="{53640926-AAD7-44D8-BBD7-CCE9431645EC}">
-                        <a14:shadowObscured xmlns:a14="http://schemas.microsoft.com/office/drawing/2010/main"/>
-                      </a:ext>
-                    </a:extLst>
                   </pic:spPr>
                 </pic:pic>
               </a:graphicData>
@@ -116,16 +142,108 @@
           <w:rFonts w:ascii="Arial" w:hAnsi="Arial" w:cs="Arial"/>
         </w:rPr>
       </w:pPr>
-      <w:r>
-        <w:rPr>
-          <w:noProof/>
+    </w:p>
+    <w:p>
+      <w:pPr>
+        <w:rPr>
+          <w:rFonts w:ascii="Arial" w:hAnsi="Arial" w:cs="Arial"/>
+        </w:rPr>
+      </w:pPr>
+    </w:p>
+    <w:p>
+      <w:pPr>
+        <w:rPr>
+          <w:rFonts w:ascii="Arial" w:hAnsi="Arial" w:cs="Arial"/>
+        </w:rPr>
+      </w:pPr>
+    </w:p>
+    <w:p>
+      <w:pPr>
+        <w:rPr>
+          <w:rFonts w:ascii="Arial" w:hAnsi="Arial" w:cs="Arial"/>
+        </w:rPr>
+      </w:pPr>
+    </w:p>
+    <w:p>
+      <w:pPr>
+        <w:rPr>
+          <w:rFonts w:ascii="Arial" w:hAnsi="Arial" w:cs="Arial"/>
+        </w:rPr>
+      </w:pPr>
+    </w:p>
+    <w:p>
+      <w:pPr>
+        <w:rPr>
+          <w:rFonts w:ascii="Arial" w:hAnsi="Arial" w:cs="Arial"/>
+        </w:rPr>
+      </w:pPr>
+    </w:p>
+    <w:p>
+      <w:pPr>
+        <w:rPr>
+          <w:rFonts w:ascii="Arial" w:hAnsi="Arial" w:cs="Arial"/>
+        </w:rPr>
+      </w:pPr>
+    </w:p>
+    <w:p>
+      <w:pPr>
+        <w:rPr>
+          <w:rFonts w:ascii="Arial" w:hAnsi="Arial" w:cs="Arial"/>
+        </w:rPr>
+      </w:pPr>
+    </w:p>
+    <w:p>
+      <w:pPr>
+        <w:rPr>
+          <w:rFonts w:ascii="Arial" w:hAnsi="Arial" w:cs="Arial"/>
+        </w:rPr>
+      </w:pPr>
+    </w:p>
+    <w:p>
+      <w:pPr>
+        <w:rPr>
+          <w:rFonts w:ascii="Arial" w:hAnsi="Arial" w:cs="Arial"/>
+        </w:rPr>
+      </w:pPr>
+    </w:p>
+    <w:p>
+      <w:pPr>
+        <w:pStyle w:val="Prrafodelista"/>
+        <w:numPr>
+          <w:ilvl w:val="0"/>
+          <w:numId w:val="2"/>
+        </w:numPr>
+        <w:rPr>
+          <w:rFonts w:ascii="Arial" w:hAnsi="Arial" w:cs="Arial"/>
+          <w:sz w:val="28"/>
+          <w:szCs w:val="28"/>
+        </w:rPr>
+      </w:pPr>
+      <w:r>
+        <w:rPr>
+          <w:rFonts w:ascii="Arial" w:hAnsi="Arial" w:cs="Arial"/>
+          <w:sz w:val="28"/>
+          <w:szCs w:val="28"/>
         </w:rPr>
         <w:lastRenderedPageBreak/>
+        <w:t xml:space="preserve">Consultar todos los productos </w:t>
+      </w:r>
+    </w:p>
+    <w:p>
+      <w:pPr>
+        <w:rPr>
+          <w:rFonts w:ascii="Arial" w:hAnsi="Arial" w:cs="Arial"/>
+        </w:rPr>
+      </w:pPr>
+      <w:r>
+        <w:rPr>
+          <w:noProof/>
+        </w:rPr>
         <w:drawing>
-          <wp:inline distT="0" distB="0" distL="0" distR="0" wp14:anchorId="2931E39E" wp14:editId="5AEC9D52">
-            <wp:extent cx="4514850" cy="6667500"/>
-            <wp:effectExtent l="0" t="0" r="0" b="0"/>
-            <wp:docPr id="1944473961" name="Imagen 1" descr="Interfaz de usuario gráfica&#10;&#10;Descripción generada automáticamente con confianza baja"/>
+          <wp:inline distT="0" distB="0" distL="0" distR="0" wp14:anchorId="6AB53CD2" wp14:editId="52CD982F">
+            <wp:extent cx="4795935" cy="4088726"/>
+            <wp:effectExtent l="0" t="0" r="5080" b="7620"/>
+            <wp:docPr id="1929299988" name="Imagen 1"/>
             <wp:cNvGraphicFramePr>
               <a:graphicFrameLocks xmlns:a="http://schemas.openxmlformats.org/drawingml/2006/main" noChangeAspect="1"/>
             </wp:cNvGraphicFramePr>
@@ -133,7 +251,7 @@
               <a:graphicData uri="http://schemas.openxmlformats.org/drawingml/2006/picture">
                 <pic:pic xmlns:pic="http://schemas.openxmlformats.org/drawingml/2006/picture">
                   <pic:nvPicPr>
-                    <pic:cNvPr id="1944473961" name="Imagen 1" descr="Interfaz de usuario gráfica&#10;&#10;Descripción generada automáticamente con confianza baja"/>
+                    <pic:cNvPr id="1929299988" name=""/>
                     <pic:cNvPicPr/>
                   </pic:nvPicPr>
                   <pic:blipFill>
@@ -145,7 +263,7 @@
                   <pic:spPr>
                     <a:xfrm>
                       <a:off x="0" y="0"/>
-                      <a:ext cx="4514850" cy="6667500"/>
+                      <a:ext cx="4797471" cy="4090035"/>
                     </a:xfrm>
                     <a:prstGeom prst="rect">
                       <a:avLst/>
@@ -160,133 +278,6 @@
     </w:p>
     <w:p>
       <w:pPr>
-        <w:pStyle w:val="Prrafodelista"/>
-        <w:rPr>
-          <w:rFonts w:ascii="Arial" w:hAnsi="Arial" w:cs="Arial"/>
-        </w:rPr>
-      </w:pPr>
-    </w:p>
-    <w:p>
-      <w:pPr>
-        <w:pStyle w:val="Prrafodelista"/>
-        <w:rPr>
-          <w:rFonts w:ascii="Arial" w:hAnsi="Arial" w:cs="Arial"/>
-        </w:rPr>
-      </w:pPr>
-    </w:p>
-    <w:p>
-      <w:pPr>
-        <w:pStyle w:val="Prrafodelista"/>
-        <w:rPr>
-          <w:rFonts w:ascii="Arial" w:hAnsi="Arial" w:cs="Arial"/>
-        </w:rPr>
-      </w:pPr>
-    </w:p>
-    <w:p>
-      <w:pPr>
-        <w:pStyle w:val="Prrafodelista"/>
-        <w:rPr>
-          <w:rFonts w:ascii="Arial" w:hAnsi="Arial" w:cs="Arial"/>
-        </w:rPr>
-      </w:pPr>
-    </w:p>
-    <w:p>
-      <w:pPr>
-        <w:pStyle w:val="Prrafodelista"/>
-        <w:rPr>
-          <w:rFonts w:ascii="Arial" w:hAnsi="Arial" w:cs="Arial"/>
-        </w:rPr>
-      </w:pPr>
-    </w:p>
-    <w:p>
-      <w:pPr>
-        <w:pStyle w:val="Prrafodelista"/>
-        <w:rPr>
-          <w:rFonts w:ascii="Arial" w:hAnsi="Arial" w:cs="Arial"/>
-        </w:rPr>
-      </w:pPr>
-    </w:p>
-    <w:p>
-      <w:pPr>
-        <w:pStyle w:val="Prrafodelista"/>
-        <w:rPr>
-          <w:rFonts w:ascii="Arial" w:hAnsi="Arial" w:cs="Arial"/>
-        </w:rPr>
-      </w:pPr>
-    </w:p>
-    <w:p>
-      <w:pPr>
-        <w:pStyle w:val="Prrafodelista"/>
-        <w:rPr>
-          <w:rFonts w:ascii="Arial" w:hAnsi="Arial" w:cs="Arial"/>
-        </w:rPr>
-      </w:pPr>
-    </w:p>
-    <w:p>
-      <w:pPr>
-        <w:pStyle w:val="Prrafodelista"/>
-        <w:rPr>
-          <w:rFonts w:ascii="Arial" w:hAnsi="Arial" w:cs="Arial"/>
-        </w:rPr>
-      </w:pPr>
-    </w:p>
-    <w:p>
-      <w:pPr>
-        <w:pStyle w:val="Prrafodelista"/>
-        <w:rPr>
-          <w:rFonts w:ascii="Arial" w:hAnsi="Arial" w:cs="Arial"/>
-        </w:rPr>
-      </w:pPr>
-    </w:p>
-    <w:p>
-      <w:pPr>
-        <w:pStyle w:val="Prrafodelista"/>
-        <w:rPr>
-          <w:rFonts w:ascii="Arial" w:hAnsi="Arial" w:cs="Arial"/>
-        </w:rPr>
-      </w:pPr>
-    </w:p>
-    <w:p>
-      <w:pPr>
-        <w:pStyle w:val="Prrafodelista"/>
-        <w:rPr>
-          <w:rFonts w:ascii="Arial" w:hAnsi="Arial" w:cs="Arial"/>
-        </w:rPr>
-      </w:pPr>
-    </w:p>
-    <w:p>
-      <w:pPr>
-        <w:pStyle w:val="Prrafodelista"/>
-        <w:numPr>
-          <w:ilvl w:val="0"/>
-          <w:numId w:val="2"/>
-        </w:numPr>
-        <w:rPr>
-          <w:rFonts w:ascii="Arial" w:hAnsi="Arial" w:cs="Arial"/>
-          <w:sz w:val="28"/>
-          <w:szCs w:val="28"/>
-        </w:rPr>
-      </w:pPr>
-      <w:r>
-        <w:rPr>
-          <w:rFonts w:ascii="Arial" w:hAnsi="Arial" w:cs="Arial"/>
-          <w:sz w:val="28"/>
-          <w:szCs w:val="28"/>
-        </w:rPr>
-        <w:lastRenderedPageBreak/>
-        <w:t>Consultar un producto según su ID</w:t>
-      </w:r>
-    </w:p>
-    <w:p>
-      <w:pPr>
-        <w:pStyle w:val="Prrafodelista"/>
-        <w:rPr>
-          <w:rFonts w:ascii="Arial" w:hAnsi="Arial" w:cs="Arial"/>
-        </w:rPr>
-      </w:pPr>
-    </w:p>
-    <w:p>
-      <w:pPr>
         <w:rPr>
           <w:rFonts w:ascii="Arial" w:hAnsi="Arial" w:cs="Arial"/>
         </w:rPr>
@@ -296,10 +287,10 @@
           <w:noProof/>
         </w:rPr>
         <w:drawing>
-          <wp:inline distT="0" distB="0" distL="0" distR="0" wp14:anchorId="609A93EB" wp14:editId="37B09984">
-            <wp:extent cx="5400040" cy="3651250"/>
-            <wp:effectExtent l="0" t="0" r="0" b="6350"/>
-            <wp:docPr id="2110791314" name="Imagen 1" descr="Interfaz de usuario gráfica, Texto, Aplicación&#10;&#10;Descripción generada automáticamente"/>
+          <wp:inline distT="0" distB="0" distL="0" distR="0" wp14:anchorId="3EE4533B" wp14:editId="5FBEE1BD">
+            <wp:extent cx="4808376" cy="4148525"/>
+            <wp:effectExtent l="0" t="0" r="0" b="4445"/>
+            <wp:docPr id="925984327" name="Imagen 1" descr="Interfaz de usuario gráfica, Texto, Aplicación&#10;&#10;Descripción generada automáticamente"/>
             <wp:cNvGraphicFramePr>
               <a:graphicFrameLocks xmlns:a="http://schemas.openxmlformats.org/drawingml/2006/main" noChangeAspect="1"/>
             </wp:cNvGraphicFramePr>
@@ -307,7 +298,7 @@
               <a:graphicData uri="http://schemas.openxmlformats.org/drawingml/2006/picture">
                 <pic:pic xmlns:pic="http://schemas.openxmlformats.org/drawingml/2006/picture">
                   <pic:nvPicPr>
-                    <pic:cNvPr id="2110791314" name="Imagen 1" descr="Interfaz de usuario gráfica, Texto, Aplicación&#10;&#10;Descripción generada automáticamente"/>
+                    <pic:cNvPr id="925984327" name="Imagen 1" descr="Interfaz de usuario gráfica, Texto, Aplicación&#10;&#10;Descripción generada automáticamente"/>
                     <pic:cNvPicPr/>
                   </pic:nvPicPr>
                   <pic:blipFill>
@@ -319,7 +310,7 @@
                   <pic:spPr>
                     <a:xfrm>
                       <a:off x="0" y="0"/>
-                      <a:ext cx="5400040" cy="3651250"/>
+                      <a:ext cx="4814288" cy="4153626"/>
                     </a:xfrm>
                     <a:prstGeom prst="rect">
                       <a:avLst/>
@@ -335,6 +326,29 @@
     <w:p>
       <w:pPr>
         <w:pStyle w:val="Prrafodelista"/>
+        <w:numPr>
+          <w:ilvl w:val="0"/>
+          <w:numId w:val="2"/>
+        </w:numPr>
+        <w:rPr>
+          <w:rFonts w:ascii="Arial" w:hAnsi="Arial" w:cs="Arial"/>
+          <w:sz w:val="28"/>
+          <w:szCs w:val="28"/>
+        </w:rPr>
+      </w:pPr>
+      <w:r>
+        <w:rPr>
+          <w:rFonts w:ascii="Arial" w:hAnsi="Arial" w:cs="Arial"/>
+          <w:sz w:val="28"/>
+          <w:szCs w:val="28"/>
+        </w:rPr>
+        <w:lastRenderedPageBreak/>
+        <w:t>Consultar un producto según su ID</w:t>
+      </w:r>
+    </w:p>
+    <w:p>
+      <w:pPr>
+        <w:pStyle w:val="Prrafodelista"/>
         <w:rPr>
           <w:rFonts w:ascii="Arial" w:hAnsi="Arial" w:cs="Arial"/>
         </w:rPr>
@@ -351,10 +365,10 @@
           <w:noProof/>
         </w:rPr>
         <w:drawing>
-          <wp:inline distT="0" distB="0" distL="0" distR="0" wp14:anchorId="5BF8EACD" wp14:editId="7C8B49AB">
-            <wp:extent cx="5400040" cy="3669665"/>
-            <wp:effectExtent l="0" t="0" r="0" b="6985"/>
-            <wp:docPr id="1553751010" name="Imagen 1" descr="Interfaz de usuario gráfica, Texto, Aplicación&#10;&#10;Descripción generada automáticamente"/>
+          <wp:inline distT="0" distB="0" distL="0" distR="0" wp14:anchorId="27413731" wp14:editId="4D0EB326">
+            <wp:extent cx="5400040" cy="3507105"/>
+            <wp:effectExtent l="0" t="0" r="0" b="0"/>
+            <wp:docPr id="1039992254" name="Imagen 1"/>
             <wp:cNvGraphicFramePr>
               <a:graphicFrameLocks xmlns:a="http://schemas.openxmlformats.org/drawingml/2006/main" noChangeAspect="1"/>
             </wp:cNvGraphicFramePr>
@@ -362,7 +376,7 @@
               <a:graphicData uri="http://schemas.openxmlformats.org/drawingml/2006/picture">
                 <pic:pic xmlns:pic="http://schemas.openxmlformats.org/drawingml/2006/picture">
                   <pic:nvPicPr>
-                    <pic:cNvPr id="1553751010" name="Imagen 1" descr="Interfaz de usuario gráfica, Texto, Aplicación&#10;&#10;Descripción generada automáticamente"/>
+                    <pic:cNvPr id="1039992254" name=""/>
                     <pic:cNvPicPr/>
                   </pic:nvPicPr>
                   <pic:blipFill>
@@ -374,7 +388,7 @@
                   <pic:spPr>
                     <a:xfrm>
                       <a:off x="0" y="0"/>
-                      <a:ext cx="5400040" cy="3669665"/>
+                      <a:ext cx="5400040" cy="3507105"/>
                     </a:xfrm>
                     <a:prstGeom prst="rect">
                       <a:avLst/>
@@ -397,60 +411,6 @@
     </w:p>
     <w:p>
       <w:pPr>
-        <w:pStyle w:val="Prrafodelista"/>
-        <w:rPr>
-          <w:rFonts w:ascii="Arial" w:hAnsi="Arial" w:cs="Arial"/>
-        </w:rPr>
-      </w:pPr>
-    </w:p>
-    <w:p>
-      <w:pPr>
-        <w:pStyle w:val="Prrafodelista"/>
-        <w:rPr>
-          <w:rFonts w:ascii="Arial" w:hAnsi="Arial" w:cs="Arial"/>
-        </w:rPr>
-      </w:pPr>
-    </w:p>
-    <w:p>
-      <w:pPr>
-        <w:pStyle w:val="Prrafodelista"/>
-        <w:rPr>
-          <w:rFonts w:ascii="Arial" w:hAnsi="Arial" w:cs="Arial"/>
-        </w:rPr>
-      </w:pPr>
-    </w:p>
-    <w:p>
-      <w:pPr>
-        <w:pStyle w:val="Prrafodelista"/>
-        <w:rPr>
-          <w:rFonts w:ascii="Arial" w:hAnsi="Arial" w:cs="Arial"/>
-        </w:rPr>
-      </w:pPr>
-    </w:p>
-    <w:p>
-      <w:pPr>
-        <w:pStyle w:val="Prrafodelista"/>
-        <w:rPr>
-          <w:rFonts w:ascii="Arial" w:hAnsi="Arial" w:cs="Arial"/>
-        </w:rPr>
-      </w:pPr>
-      <w:r>
-        <w:rPr>
-          <w:rFonts w:ascii="Arial" w:hAnsi="Arial" w:cs="Arial"/>
-        </w:rPr>
-        <w:t>Y ahora cuando el ID del producto no existe</w:t>
-      </w:r>
-    </w:p>
-    <w:p>
-      <w:pPr>
-        <w:pStyle w:val="Prrafodelista"/>
-        <w:rPr>
-          <w:rFonts w:ascii="Arial" w:hAnsi="Arial" w:cs="Arial"/>
-        </w:rPr>
-      </w:pPr>
-    </w:p>
-    <w:p>
-      <w:pPr>
         <w:rPr>
           <w:rFonts w:ascii="Arial" w:hAnsi="Arial" w:cs="Arial"/>
         </w:rPr>
@@ -460,10 +420,10 @@
           <w:noProof/>
         </w:rPr>
         <w:drawing>
-          <wp:inline distT="0" distB="0" distL="0" distR="0" wp14:anchorId="36F7040C" wp14:editId="29B83821">
-            <wp:extent cx="5400040" cy="2298700"/>
-            <wp:effectExtent l="0" t="0" r="0" b="6350"/>
-            <wp:docPr id="1645101595" name="Imagen 1" descr="Interfaz de usuario gráfica, Texto, Aplicación, Correo electrónico, Sitio web&#10;&#10;Descripción generada automáticamente"/>
+          <wp:inline distT="0" distB="0" distL="0" distR="0" wp14:anchorId="475F2960" wp14:editId="0C86C2E3">
+            <wp:extent cx="5400040" cy="3470910"/>
+            <wp:effectExtent l="0" t="0" r="0" b="0"/>
+            <wp:docPr id="1639662365" name="Imagen 1" descr="Interfaz de usuario gráfica, Texto&#10;&#10;Descripción generada automáticamente"/>
             <wp:cNvGraphicFramePr>
               <a:graphicFrameLocks xmlns:a="http://schemas.openxmlformats.org/drawingml/2006/main" noChangeAspect="1"/>
             </wp:cNvGraphicFramePr>
@@ -471,7 +431,7 @@
               <a:graphicData uri="http://schemas.openxmlformats.org/drawingml/2006/picture">
                 <pic:pic xmlns:pic="http://schemas.openxmlformats.org/drawingml/2006/picture">
                   <pic:nvPicPr>
-                    <pic:cNvPr id="1645101595" name="Imagen 1" descr="Interfaz de usuario gráfica, Texto, Aplicación, Correo electrónico, Sitio web&#10;&#10;Descripción generada automáticamente"/>
+                    <pic:cNvPr id="1639662365" name="Imagen 1" descr="Interfaz de usuario gráfica, Texto&#10;&#10;Descripción generada automáticamente"/>
                     <pic:cNvPicPr/>
                   </pic:nvPicPr>
                   <pic:blipFill>
@@ -483,7 +443,7 @@
                   <pic:spPr>
                     <a:xfrm>
                       <a:off x="0" y="0"/>
-                      <a:ext cx="5400040" cy="2298700"/>
+                      <a:ext cx="5400040" cy="3470910"/>
                     </a:xfrm>
                     <a:prstGeom prst="rect">
                       <a:avLst/>
@@ -515,24 +475,49 @@
     <w:p>
       <w:pPr>
         <w:pStyle w:val="Prrafodelista"/>
-        <w:numPr>
-          <w:ilvl w:val="0"/>
-          <w:numId w:val="2"/>
-        </w:numPr>
-        <w:rPr>
-          <w:rFonts w:ascii="Arial" w:hAnsi="Arial" w:cs="Arial"/>
-          <w:sz w:val="28"/>
-          <w:szCs w:val="28"/>
-        </w:rPr>
-      </w:pPr>
-      <w:r>
-        <w:rPr>
-          <w:rFonts w:ascii="Arial" w:hAnsi="Arial" w:cs="Arial"/>
-          <w:sz w:val="28"/>
-          <w:szCs w:val="28"/>
-        </w:rPr>
-        <w:t>Consultar un producto según su nombre</w:t>
-      </w:r>
+        <w:rPr>
+          <w:rFonts w:ascii="Arial" w:hAnsi="Arial" w:cs="Arial"/>
+        </w:rPr>
+      </w:pPr>
+    </w:p>
+    <w:p>
+      <w:pPr>
+        <w:pStyle w:val="Prrafodelista"/>
+        <w:rPr>
+          <w:rFonts w:ascii="Arial" w:hAnsi="Arial" w:cs="Arial"/>
+        </w:rPr>
+      </w:pPr>
+    </w:p>
+    <w:p>
+      <w:pPr>
+        <w:pStyle w:val="Prrafodelista"/>
+        <w:rPr>
+          <w:rFonts w:ascii="Arial" w:hAnsi="Arial" w:cs="Arial"/>
+        </w:rPr>
+      </w:pPr>
+    </w:p>
+    <w:p>
+      <w:pPr>
+        <w:pStyle w:val="Prrafodelista"/>
+        <w:rPr>
+          <w:rFonts w:ascii="Arial" w:hAnsi="Arial" w:cs="Arial"/>
+        </w:rPr>
+      </w:pPr>
+      <w:r>
+        <w:rPr>
+          <w:rFonts w:ascii="Arial" w:hAnsi="Arial" w:cs="Arial"/>
+        </w:rPr>
+        <w:lastRenderedPageBreak/>
+        <w:t>Y ahora cuando el ID del producto no existe</w:t>
+      </w:r>
+    </w:p>
+    <w:p>
+      <w:pPr>
+        <w:pStyle w:val="Prrafodelista"/>
+        <w:rPr>
+          <w:rFonts w:ascii="Arial" w:hAnsi="Arial" w:cs="Arial"/>
+        </w:rPr>
+      </w:pPr>
     </w:p>
     <w:p>
       <w:pPr>
@@ -545,10 +530,10 @@
           <w:noProof/>
         </w:rPr>
         <w:drawing>
-          <wp:inline distT="0" distB="0" distL="0" distR="0" wp14:anchorId="122332D1" wp14:editId="2EDA029D">
-            <wp:extent cx="5400040" cy="3684905"/>
+          <wp:inline distT="0" distB="0" distL="0" distR="0" wp14:anchorId="51D03412" wp14:editId="498A5A05">
+            <wp:extent cx="5400040" cy="2020570"/>
             <wp:effectExtent l="0" t="0" r="0" b="0"/>
-            <wp:docPr id="683625045" name="Imagen 1" descr="Interfaz de usuario gráfica, Texto, Aplicación, Correo electrónico&#10;&#10;Descripción generada automáticamente"/>
+            <wp:docPr id="877969745" name="Imagen 1" descr="Interfaz de usuario gráfica, Texto, Aplicación&#10;&#10;Descripción generada automáticamente"/>
             <wp:cNvGraphicFramePr>
               <a:graphicFrameLocks xmlns:a="http://schemas.openxmlformats.org/drawingml/2006/main" noChangeAspect="1"/>
             </wp:cNvGraphicFramePr>
@@ -556,7 +541,7 @@
               <a:graphicData uri="http://schemas.openxmlformats.org/drawingml/2006/picture">
                 <pic:pic xmlns:pic="http://schemas.openxmlformats.org/drawingml/2006/picture">
                   <pic:nvPicPr>
-                    <pic:cNvPr id="683625045" name="Imagen 1" descr="Interfaz de usuario gráfica, Texto, Aplicación, Correo electrónico&#10;&#10;Descripción generada automáticamente"/>
+                    <pic:cNvPr id="877969745" name="Imagen 1" descr="Interfaz de usuario gráfica, Texto, Aplicación&#10;&#10;Descripción generada automáticamente"/>
                     <pic:cNvPicPr/>
                   </pic:nvPicPr>
                   <pic:blipFill>
@@ -568,7 +553,7 @@
                   <pic:spPr>
                     <a:xfrm>
                       <a:off x="0" y="0"/>
-                      <a:ext cx="5400040" cy="3684905"/>
+                      <a:ext cx="5400040" cy="2020570"/>
                     </a:xfrm>
                     <a:prstGeom prst="rect">
                       <a:avLst/>
@@ -591,20 +576,49 @@
     </w:p>
     <w:p>
       <w:pPr>
-        <w:rPr>
-          <w:rFonts w:ascii="Arial" w:hAnsi="Arial" w:cs="Arial"/>
-        </w:rPr>
-      </w:pPr>
-      <w:r>
-        <w:rPr>
-          <w:noProof/>
-        </w:rPr>
-        <w:lastRenderedPageBreak/>
+        <w:pStyle w:val="Prrafodelista"/>
+        <w:rPr>
+          <w:rFonts w:ascii="Arial" w:hAnsi="Arial" w:cs="Arial"/>
+        </w:rPr>
+      </w:pPr>
+    </w:p>
+    <w:p>
+      <w:pPr>
+        <w:pStyle w:val="Prrafodelista"/>
+        <w:numPr>
+          <w:ilvl w:val="0"/>
+          <w:numId w:val="2"/>
+        </w:numPr>
+        <w:rPr>
+          <w:rFonts w:ascii="Arial" w:hAnsi="Arial" w:cs="Arial"/>
+          <w:sz w:val="28"/>
+          <w:szCs w:val="28"/>
+        </w:rPr>
+      </w:pPr>
+      <w:r>
+        <w:rPr>
+          <w:rFonts w:ascii="Arial" w:hAnsi="Arial" w:cs="Arial"/>
+          <w:sz w:val="28"/>
+          <w:szCs w:val="28"/>
+        </w:rPr>
+        <w:t>Consultar un producto según su nombre</w:t>
+      </w:r>
+    </w:p>
+    <w:p>
+      <w:pPr>
+        <w:rPr>
+          <w:rFonts w:ascii="Arial" w:hAnsi="Arial" w:cs="Arial"/>
+        </w:rPr>
+      </w:pPr>
+      <w:r>
+        <w:rPr>
+          <w:noProof/>
+        </w:rPr>
         <w:drawing>
-          <wp:inline distT="0" distB="0" distL="0" distR="0" wp14:anchorId="4557FA37" wp14:editId="6526FA98">
-            <wp:extent cx="5400040" cy="3648075"/>
-            <wp:effectExtent l="0" t="0" r="0" b="9525"/>
-            <wp:docPr id="1649141858" name="Imagen 1" descr="Interfaz de usuario gráfica, Texto, Aplicación&#10;&#10;Descripción generada automáticamente"/>
+          <wp:inline distT="0" distB="0" distL="0" distR="0" wp14:anchorId="470D4E83" wp14:editId="3DF35B6D">
+            <wp:extent cx="5400040" cy="2952750"/>
+            <wp:effectExtent l="0" t="0" r="0" b="0"/>
+            <wp:docPr id="1702248205" name="Imagen 1"/>
             <wp:cNvGraphicFramePr>
               <a:graphicFrameLocks xmlns:a="http://schemas.openxmlformats.org/drawingml/2006/main" noChangeAspect="1"/>
             </wp:cNvGraphicFramePr>
@@ -612,7 +626,7 @@
               <a:graphicData uri="http://schemas.openxmlformats.org/drawingml/2006/picture">
                 <pic:pic xmlns:pic="http://schemas.openxmlformats.org/drawingml/2006/picture">
                   <pic:nvPicPr>
-                    <pic:cNvPr id="1649141858" name="Imagen 1" descr="Interfaz de usuario gráfica, Texto, Aplicación&#10;&#10;Descripción generada automáticamente"/>
+                    <pic:cNvPr id="1702248205" name=""/>
                     <pic:cNvPicPr/>
                   </pic:nvPicPr>
                   <pic:blipFill>
@@ -624,7 +638,7 @@
                   <pic:spPr>
                     <a:xfrm>
                       <a:off x="0" y="0"/>
-                      <a:ext cx="5400040" cy="3648075"/>
+                      <a:ext cx="5400040" cy="2952750"/>
                     </a:xfrm>
                     <a:prstGeom prst="rect">
                       <a:avLst/>
@@ -647,49 +661,20 @@
     </w:p>
     <w:p>
       <w:pPr>
-        <w:pStyle w:val="Prrafodelista"/>
-        <w:rPr>
-          <w:rFonts w:ascii="Arial" w:hAnsi="Arial" w:cs="Arial"/>
-        </w:rPr>
-      </w:pPr>
-    </w:p>
-    <w:p>
-      <w:pPr>
-        <w:pStyle w:val="Prrafodelista"/>
-        <w:rPr>
-          <w:rFonts w:ascii="Arial" w:hAnsi="Arial" w:cs="Arial"/>
-        </w:rPr>
-      </w:pPr>
-      <w:r>
-        <w:rPr>
-          <w:rFonts w:ascii="Arial" w:hAnsi="Arial" w:cs="Arial"/>
-        </w:rPr>
-        <w:t>Y ahora cuando el nombre no existe</w:t>
-      </w:r>
-    </w:p>
-    <w:p>
-      <w:pPr>
-        <w:pStyle w:val="Prrafodelista"/>
-        <w:rPr>
-          <w:rFonts w:ascii="Arial" w:hAnsi="Arial" w:cs="Arial"/>
-        </w:rPr>
-      </w:pPr>
-    </w:p>
-    <w:p>
-      <w:pPr>
-        <w:rPr>
-          <w:rFonts w:ascii="Arial" w:hAnsi="Arial" w:cs="Arial"/>
-        </w:rPr>
-      </w:pPr>
-      <w:r>
-        <w:rPr>
-          <w:noProof/>
-        </w:rPr>
+        <w:rPr>
+          <w:rFonts w:ascii="Arial" w:hAnsi="Arial" w:cs="Arial"/>
+        </w:rPr>
+      </w:pPr>
+      <w:r>
+        <w:rPr>
+          <w:noProof/>
+        </w:rPr>
+        <w:lastRenderedPageBreak/>
         <w:drawing>
-          <wp:inline distT="0" distB="0" distL="0" distR="0" wp14:anchorId="1F80C9F8" wp14:editId="03D9DC79">
-            <wp:extent cx="5400040" cy="2523490"/>
-            <wp:effectExtent l="0" t="0" r="0" b="0"/>
-            <wp:docPr id="745223580" name="Imagen 1" descr="Interfaz de usuario gráfica, Texto, Aplicación, Correo electrónico&#10;&#10;Descripción generada automáticamente"/>
+          <wp:inline distT="0" distB="0" distL="0" distR="0" wp14:anchorId="7E2A14EB" wp14:editId="16B13159">
+            <wp:extent cx="5400040" cy="3481705"/>
+            <wp:effectExtent l="0" t="0" r="0" b="4445"/>
+            <wp:docPr id="2062602887" name="Imagen 1" descr="Interfaz de usuario gráfica, Texto, Aplicación&#10;&#10;Descripción generada automáticamente"/>
             <wp:cNvGraphicFramePr>
               <a:graphicFrameLocks xmlns:a="http://schemas.openxmlformats.org/drawingml/2006/main" noChangeAspect="1"/>
             </wp:cNvGraphicFramePr>
@@ -697,7 +682,7 @@
               <a:graphicData uri="http://schemas.openxmlformats.org/drawingml/2006/picture">
                 <pic:pic xmlns:pic="http://schemas.openxmlformats.org/drawingml/2006/picture">
                   <pic:nvPicPr>
-                    <pic:cNvPr id="745223580" name="Imagen 1" descr="Interfaz de usuario gráfica, Texto, Aplicación, Correo electrónico&#10;&#10;Descripción generada automáticamente"/>
+                    <pic:cNvPr id="2062602887" name="Imagen 1" descr="Interfaz de usuario gráfica, Texto, Aplicación&#10;&#10;Descripción generada automáticamente"/>
                     <pic:cNvPicPr/>
                   </pic:nvPicPr>
                   <pic:blipFill>
@@ -709,7 +694,7 @@
                   <pic:spPr>
                     <a:xfrm>
                       <a:off x="0" y="0"/>
-                      <a:ext cx="5400040" cy="2523490"/>
+                      <a:ext cx="5400040" cy="3481705"/>
                     </a:xfrm>
                     <a:prstGeom prst="rect">
                       <a:avLst/>
@@ -745,92 +730,20 @@
           <w:rFonts w:ascii="Arial" w:hAnsi="Arial" w:cs="Arial"/>
         </w:rPr>
       </w:pPr>
-    </w:p>
-    <w:p>
-      <w:pPr>
-        <w:pStyle w:val="Prrafodelista"/>
-        <w:rPr>
-          <w:rFonts w:ascii="Arial" w:hAnsi="Arial" w:cs="Arial"/>
-        </w:rPr>
-      </w:pPr>
-    </w:p>
-    <w:p>
-      <w:pPr>
-        <w:pStyle w:val="Prrafodelista"/>
-        <w:rPr>
-          <w:rFonts w:ascii="Arial" w:hAnsi="Arial" w:cs="Arial"/>
-        </w:rPr>
-      </w:pPr>
-    </w:p>
-    <w:p>
-      <w:pPr>
-        <w:pStyle w:val="Prrafodelista"/>
-        <w:rPr>
-          <w:rFonts w:ascii="Arial" w:hAnsi="Arial" w:cs="Arial"/>
-        </w:rPr>
-      </w:pPr>
-    </w:p>
-    <w:p>
-      <w:pPr>
-        <w:pStyle w:val="Prrafodelista"/>
-        <w:rPr>
-          <w:rFonts w:ascii="Arial" w:hAnsi="Arial" w:cs="Arial"/>
-        </w:rPr>
-      </w:pPr>
-    </w:p>
-    <w:p>
-      <w:pPr>
-        <w:pStyle w:val="Prrafodelista"/>
-        <w:rPr>
-          <w:rFonts w:ascii="Arial" w:hAnsi="Arial" w:cs="Arial"/>
-        </w:rPr>
-      </w:pPr>
-    </w:p>
-    <w:p>
-      <w:pPr>
-        <w:pStyle w:val="Prrafodelista"/>
-        <w:rPr>
-          <w:rFonts w:ascii="Arial" w:hAnsi="Arial" w:cs="Arial"/>
-        </w:rPr>
-      </w:pPr>
-    </w:p>
-    <w:p>
-      <w:pPr>
-        <w:pStyle w:val="Prrafodelista"/>
-        <w:rPr>
-          <w:rFonts w:ascii="Arial" w:hAnsi="Arial" w:cs="Arial"/>
-        </w:rPr>
-      </w:pPr>
-    </w:p>
-    <w:p>
-      <w:pPr>
-        <w:pStyle w:val="Prrafodelista"/>
-        <w:rPr>
-          <w:rFonts w:ascii="Arial" w:hAnsi="Arial" w:cs="Arial"/>
-        </w:rPr>
-      </w:pPr>
-    </w:p>
-    <w:p>
-      <w:pPr>
-        <w:pStyle w:val="Prrafodelista"/>
-        <w:numPr>
-          <w:ilvl w:val="0"/>
-          <w:numId w:val="2"/>
-        </w:numPr>
-        <w:rPr>
-          <w:rFonts w:ascii="Arial" w:hAnsi="Arial" w:cs="Arial"/>
-          <w:sz w:val="28"/>
-          <w:szCs w:val="28"/>
-        </w:rPr>
-      </w:pPr>
-      <w:r>
-        <w:rPr>
-          <w:rFonts w:ascii="Arial" w:hAnsi="Arial" w:cs="Arial"/>
-          <w:sz w:val="28"/>
-          <w:szCs w:val="28"/>
-        </w:rPr>
-        <w:t>Consultar las calorías de un producto según su ID</w:t>
-      </w:r>
+      <w:r>
+        <w:rPr>
+          <w:rFonts w:ascii="Arial" w:hAnsi="Arial" w:cs="Arial"/>
+        </w:rPr>
+        <w:t>Y ahora cuando el nombre no existe</w:t>
+      </w:r>
+    </w:p>
+    <w:p>
+      <w:pPr>
+        <w:pStyle w:val="Prrafodelista"/>
+        <w:rPr>
+          <w:rFonts w:ascii="Arial" w:hAnsi="Arial" w:cs="Arial"/>
+        </w:rPr>
+      </w:pPr>
     </w:p>
     <w:p>
       <w:pPr>
@@ -843,10 +756,10 @@
           <w:noProof/>
         </w:rPr>
         <w:drawing>
-          <wp:inline distT="0" distB="0" distL="0" distR="0" wp14:anchorId="4E6099FA" wp14:editId="661BE554">
-            <wp:extent cx="5400040" cy="2681605"/>
-            <wp:effectExtent l="0" t="0" r="0" b="4445"/>
-            <wp:docPr id="601160682" name="Imagen 1" descr="Interfaz de usuario gráfica, Texto, Aplicación, Correo electrónico&#10;&#10;Descripción generada automáticamente"/>
+          <wp:inline distT="0" distB="0" distL="0" distR="0" wp14:anchorId="0557E34C" wp14:editId="78EBE46E">
+            <wp:extent cx="5400040" cy="1851025"/>
+            <wp:effectExtent l="0" t="0" r="0" b="0"/>
+            <wp:docPr id="1460160127" name="Imagen 1" descr="Interfaz de usuario gráfica, Texto, Aplicación, Correo electrónico&#10;&#10;Descripción generada automáticamente"/>
             <wp:cNvGraphicFramePr>
               <a:graphicFrameLocks xmlns:a="http://schemas.openxmlformats.org/drawingml/2006/main" noChangeAspect="1"/>
             </wp:cNvGraphicFramePr>
@@ -854,7 +767,7 @@
               <a:graphicData uri="http://schemas.openxmlformats.org/drawingml/2006/picture">
                 <pic:pic xmlns:pic="http://schemas.openxmlformats.org/drawingml/2006/picture">
                   <pic:nvPicPr>
-                    <pic:cNvPr id="601160682" name="Imagen 1" descr="Interfaz de usuario gráfica, Texto, Aplicación, Correo electrónico&#10;&#10;Descripción generada automáticamente"/>
+                    <pic:cNvPr id="1460160127" name="Imagen 1" descr="Interfaz de usuario gráfica, Texto, Aplicación, Correo electrónico&#10;&#10;Descripción generada automáticamente"/>
                     <pic:cNvPicPr/>
                   </pic:nvPicPr>
                   <pic:blipFill>
@@ -866,7 +779,7 @@
                   <pic:spPr>
                     <a:xfrm>
                       <a:off x="0" y="0"/>
-                      <a:ext cx="5400040" cy="2681605"/>
+                      <a:ext cx="5400040" cy="1851025"/>
                     </a:xfrm>
                     <a:prstGeom prst="rect">
                       <a:avLst/>
@@ -881,6 +794,141 @@
     </w:p>
     <w:p>
       <w:pPr>
+        <w:pStyle w:val="Prrafodelista"/>
+        <w:rPr>
+          <w:rFonts w:ascii="Arial" w:hAnsi="Arial" w:cs="Arial"/>
+        </w:rPr>
+      </w:pPr>
+    </w:p>
+    <w:p>
+      <w:pPr>
+        <w:pStyle w:val="Prrafodelista"/>
+        <w:rPr>
+          <w:rFonts w:ascii="Arial" w:hAnsi="Arial" w:cs="Arial"/>
+        </w:rPr>
+      </w:pPr>
+    </w:p>
+    <w:p>
+      <w:pPr>
+        <w:pStyle w:val="Prrafodelista"/>
+        <w:rPr>
+          <w:rFonts w:ascii="Arial" w:hAnsi="Arial" w:cs="Arial"/>
+        </w:rPr>
+      </w:pPr>
+    </w:p>
+    <w:p>
+      <w:pPr>
+        <w:pStyle w:val="Prrafodelista"/>
+        <w:rPr>
+          <w:rFonts w:ascii="Arial" w:hAnsi="Arial" w:cs="Arial"/>
+        </w:rPr>
+      </w:pPr>
+    </w:p>
+    <w:p>
+      <w:pPr>
+        <w:pStyle w:val="Prrafodelista"/>
+        <w:rPr>
+          <w:rFonts w:ascii="Arial" w:hAnsi="Arial" w:cs="Arial"/>
+        </w:rPr>
+      </w:pPr>
+    </w:p>
+    <w:p>
+      <w:pPr>
+        <w:pStyle w:val="Prrafodelista"/>
+        <w:rPr>
+          <w:rFonts w:ascii="Arial" w:hAnsi="Arial" w:cs="Arial"/>
+        </w:rPr>
+      </w:pPr>
+    </w:p>
+    <w:p>
+      <w:pPr>
+        <w:pStyle w:val="Prrafodelista"/>
+        <w:rPr>
+          <w:rFonts w:ascii="Arial" w:hAnsi="Arial" w:cs="Arial"/>
+        </w:rPr>
+      </w:pPr>
+    </w:p>
+    <w:p>
+      <w:pPr>
+        <w:pStyle w:val="Prrafodelista"/>
+        <w:rPr>
+          <w:rFonts w:ascii="Arial" w:hAnsi="Arial" w:cs="Arial"/>
+        </w:rPr>
+      </w:pPr>
+    </w:p>
+    <w:p>
+      <w:pPr>
+        <w:pStyle w:val="Prrafodelista"/>
+        <w:rPr>
+          <w:rFonts w:ascii="Arial" w:hAnsi="Arial" w:cs="Arial"/>
+        </w:rPr>
+      </w:pPr>
+    </w:p>
+    <w:p>
+      <w:pPr>
+        <w:pStyle w:val="Prrafodelista"/>
+        <w:rPr>
+          <w:rFonts w:ascii="Arial" w:hAnsi="Arial" w:cs="Arial"/>
+        </w:rPr>
+      </w:pPr>
+    </w:p>
+    <w:p>
+      <w:pPr>
+        <w:pStyle w:val="Prrafodelista"/>
+        <w:rPr>
+          <w:rFonts w:ascii="Arial" w:hAnsi="Arial" w:cs="Arial"/>
+        </w:rPr>
+      </w:pPr>
+    </w:p>
+    <w:p>
+      <w:pPr>
+        <w:pStyle w:val="Prrafodelista"/>
+        <w:rPr>
+          <w:rFonts w:ascii="Arial" w:hAnsi="Arial" w:cs="Arial"/>
+        </w:rPr>
+      </w:pPr>
+    </w:p>
+    <w:p>
+      <w:pPr>
+        <w:pStyle w:val="Prrafodelista"/>
+        <w:rPr>
+          <w:rFonts w:ascii="Arial" w:hAnsi="Arial" w:cs="Arial"/>
+        </w:rPr>
+      </w:pPr>
+    </w:p>
+    <w:p>
+      <w:pPr>
+        <w:pStyle w:val="Prrafodelista"/>
+        <w:rPr>
+          <w:rFonts w:ascii="Arial" w:hAnsi="Arial" w:cs="Arial"/>
+        </w:rPr>
+      </w:pPr>
+    </w:p>
+    <w:p>
+      <w:pPr>
+        <w:pStyle w:val="Prrafodelista"/>
+        <w:numPr>
+          <w:ilvl w:val="0"/>
+          <w:numId w:val="2"/>
+        </w:numPr>
+        <w:rPr>
+          <w:rFonts w:ascii="Arial" w:hAnsi="Arial" w:cs="Arial"/>
+          <w:sz w:val="28"/>
+          <w:szCs w:val="28"/>
+        </w:rPr>
+      </w:pPr>
+      <w:r>
+        <w:rPr>
+          <w:rFonts w:ascii="Arial" w:hAnsi="Arial" w:cs="Arial"/>
+          <w:sz w:val="28"/>
+          <w:szCs w:val="28"/>
+        </w:rPr>
+        <w:lastRenderedPageBreak/>
+        <w:t>Consultar las calorías de un producto según su ID</w:t>
+      </w:r>
+    </w:p>
+    <w:p>
+      <w:pPr>
         <w:rPr>
           <w:rFonts w:ascii="Arial" w:hAnsi="Arial" w:cs="Arial"/>
         </w:rPr>
@@ -890,10 +938,10 @@
           <w:noProof/>
         </w:rPr>
         <w:drawing>
-          <wp:inline distT="0" distB="0" distL="0" distR="0" wp14:anchorId="2D7E7E47" wp14:editId="25314881">
-            <wp:extent cx="5400040" cy="2578100"/>
+          <wp:inline distT="0" distB="0" distL="0" distR="0" wp14:anchorId="65A12A24" wp14:editId="0824C0CA">
+            <wp:extent cx="5400040" cy="2558415"/>
             <wp:effectExtent l="0" t="0" r="0" b="0"/>
-            <wp:docPr id="139779415" name="Imagen 1" descr="Interfaz de usuario gráfica, Texto, Aplicación&#10;&#10;Descripción generada automáticamente"/>
+            <wp:docPr id="1038913911" name="Imagen 1"/>
             <wp:cNvGraphicFramePr>
               <a:graphicFrameLocks xmlns:a="http://schemas.openxmlformats.org/drawingml/2006/main" noChangeAspect="1"/>
             </wp:cNvGraphicFramePr>
@@ -901,537 +949,11 @@
               <a:graphicData uri="http://schemas.openxmlformats.org/drawingml/2006/picture">
                 <pic:pic xmlns:pic="http://schemas.openxmlformats.org/drawingml/2006/picture">
                   <pic:nvPicPr>
-                    <pic:cNvPr id="139779415" name="Imagen 1" descr="Interfaz de usuario gráfica, Texto, Aplicación&#10;&#10;Descripción generada automáticamente"/>
+                    <pic:cNvPr id="1038913911" name=""/>
                     <pic:cNvPicPr/>
                   </pic:nvPicPr>
                   <pic:blipFill>
                     <a:blip r:embed="rId14"/>
-                    <a:stretch>
-                      <a:fillRect/>
-                    </a:stretch>
-                  </pic:blipFill>
-                  <pic:spPr>
-                    <a:xfrm>
-                      <a:off x="0" y="0"/>
-                      <a:ext cx="5400040" cy="2578100"/>
-                    </a:xfrm>
-                    <a:prstGeom prst="rect">
-                      <a:avLst/>
-                    </a:prstGeom>
-                  </pic:spPr>
-                </pic:pic>
-              </a:graphicData>
-            </a:graphic>
-          </wp:inline>
-        </w:drawing>
-      </w:r>
-    </w:p>
-    <w:p>
-      <w:pPr>
-        <w:pStyle w:val="Prrafodelista"/>
-        <w:rPr>
-          <w:rFonts w:ascii="Arial" w:hAnsi="Arial" w:cs="Arial"/>
-        </w:rPr>
-      </w:pPr>
-    </w:p>
-    <w:p>
-      <w:pPr>
-        <w:pStyle w:val="Prrafodelista"/>
-        <w:rPr>
-          <w:rFonts w:ascii="Arial" w:hAnsi="Arial" w:cs="Arial"/>
-        </w:rPr>
-      </w:pPr>
-      <w:r>
-        <w:rPr>
-          <w:rFonts w:ascii="Arial" w:hAnsi="Arial" w:cs="Arial"/>
-        </w:rPr>
-        <w:t xml:space="preserve">Y ahora cuando el </w:t>
-      </w:r>
-      <w:r>
-        <w:rPr>
-          <w:rFonts w:ascii="Arial" w:hAnsi="Arial" w:cs="Arial"/>
-        </w:rPr>
-        <w:t>id</w:t>
-      </w:r>
-      <w:r>
-        <w:rPr>
-          <w:rFonts w:ascii="Arial" w:hAnsi="Arial" w:cs="Arial"/>
-        </w:rPr>
-        <w:t xml:space="preserve"> no existe</w:t>
-      </w:r>
-    </w:p>
-    <w:p>
-      <w:pPr>
-        <w:rPr>
-          <w:rFonts w:ascii="Arial" w:hAnsi="Arial" w:cs="Arial"/>
-        </w:rPr>
-      </w:pPr>
-      <w:r>
-        <w:rPr>
-          <w:noProof/>
-        </w:rPr>
-        <w:drawing>
-          <wp:inline distT="0" distB="0" distL="0" distR="0" wp14:anchorId="348BC49C" wp14:editId="62761771">
-            <wp:extent cx="5400040" cy="2251075"/>
-            <wp:effectExtent l="0" t="0" r="0" b="0"/>
-            <wp:docPr id="907034294" name="Imagen 1" descr="Interfaz de usuario gráfica, Texto, Aplicación, Correo electrónico, Sitio web&#10;&#10;Descripción generada automáticamente"/>
-            <wp:cNvGraphicFramePr>
-              <a:graphicFrameLocks xmlns:a="http://schemas.openxmlformats.org/drawingml/2006/main" noChangeAspect="1"/>
-            </wp:cNvGraphicFramePr>
-            <a:graphic xmlns:a="http://schemas.openxmlformats.org/drawingml/2006/main">
-              <a:graphicData uri="http://schemas.openxmlformats.org/drawingml/2006/picture">
-                <pic:pic xmlns:pic="http://schemas.openxmlformats.org/drawingml/2006/picture">
-                  <pic:nvPicPr>
-                    <pic:cNvPr id="907034294" name="Imagen 1" descr="Interfaz de usuario gráfica, Texto, Aplicación, Correo electrónico, Sitio web&#10;&#10;Descripción generada automáticamente"/>
-                    <pic:cNvPicPr/>
-                  </pic:nvPicPr>
-                  <pic:blipFill>
-                    <a:blip r:embed="rId15"/>
-                    <a:stretch>
-                      <a:fillRect/>
-                    </a:stretch>
-                  </pic:blipFill>
-                  <pic:spPr>
-                    <a:xfrm>
-                      <a:off x="0" y="0"/>
-                      <a:ext cx="5400040" cy="2251075"/>
-                    </a:xfrm>
-                    <a:prstGeom prst="rect">
-                      <a:avLst/>
-                    </a:prstGeom>
-                  </pic:spPr>
-                </pic:pic>
-              </a:graphicData>
-            </a:graphic>
-          </wp:inline>
-        </w:drawing>
-      </w:r>
-    </w:p>
-    <w:p>
-      <w:pPr>
-        <w:pStyle w:val="Prrafodelista"/>
-        <w:rPr>
-          <w:rFonts w:ascii="Arial" w:hAnsi="Arial" w:cs="Arial"/>
-        </w:rPr>
-      </w:pPr>
-    </w:p>
-    <w:p>
-      <w:pPr>
-        <w:pStyle w:val="Prrafodelista"/>
-        <w:numPr>
-          <w:ilvl w:val="0"/>
-          <w:numId w:val="2"/>
-        </w:numPr>
-        <w:rPr>
-          <w:rFonts w:ascii="Arial" w:hAnsi="Arial" w:cs="Arial"/>
-          <w:sz w:val="28"/>
-          <w:szCs w:val="28"/>
-        </w:rPr>
-      </w:pPr>
-      <w:r>
-        <w:rPr>
-          <w:rFonts w:ascii="Arial" w:hAnsi="Arial" w:cs="Arial"/>
-          <w:sz w:val="28"/>
-          <w:szCs w:val="28"/>
-        </w:rPr>
-        <w:t>Consultar la rentabilidad de un producto según su ID</w:t>
-      </w:r>
-    </w:p>
-    <w:p>
-      <w:pPr>
-        <w:rPr>
-          <w:rFonts w:ascii="Arial" w:hAnsi="Arial" w:cs="Arial"/>
-        </w:rPr>
-      </w:pPr>
-      <w:r>
-        <w:rPr>
-          <w:noProof/>
-        </w:rPr>
-        <w:drawing>
-          <wp:inline distT="0" distB="0" distL="0" distR="0" wp14:anchorId="7E5F35CD" wp14:editId="744688E4">
-            <wp:extent cx="5400040" cy="2731770"/>
-            <wp:effectExtent l="0" t="0" r="0" b="0"/>
-            <wp:docPr id="1318916094" name="Imagen 1" descr="Interfaz de usuario gráfica, Texto, Aplicación, Correo electrónico&#10;&#10;Descripción generada automáticamente"/>
-            <wp:cNvGraphicFramePr>
-              <a:graphicFrameLocks xmlns:a="http://schemas.openxmlformats.org/drawingml/2006/main" noChangeAspect="1"/>
-            </wp:cNvGraphicFramePr>
-            <a:graphic xmlns:a="http://schemas.openxmlformats.org/drawingml/2006/main">
-              <a:graphicData uri="http://schemas.openxmlformats.org/drawingml/2006/picture">
-                <pic:pic xmlns:pic="http://schemas.openxmlformats.org/drawingml/2006/picture">
-                  <pic:nvPicPr>
-                    <pic:cNvPr id="1318916094" name="Imagen 1" descr="Interfaz de usuario gráfica, Texto, Aplicación, Correo electrónico&#10;&#10;Descripción generada automáticamente"/>
-                    <pic:cNvPicPr/>
-                  </pic:nvPicPr>
-                  <pic:blipFill>
-                    <a:blip r:embed="rId16"/>
-                    <a:stretch>
-                      <a:fillRect/>
-                    </a:stretch>
-                  </pic:blipFill>
-                  <pic:spPr>
-                    <a:xfrm>
-                      <a:off x="0" y="0"/>
-                      <a:ext cx="5400040" cy="2731770"/>
-                    </a:xfrm>
-                    <a:prstGeom prst="rect">
-                      <a:avLst/>
-                    </a:prstGeom>
-                  </pic:spPr>
-                </pic:pic>
-              </a:graphicData>
-            </a:graphic>
-          </wp:inline>
-        </w:drawing>
-      </w:r>
-    </w:p>
-    <w:p>
-      <w:pPr>
-        <w:rPr>
-          <w:rFonts w:ascii="Arial" w:hAnsi="Arial" w:cs="Arial"/>
-        </w:rPr>
-      </w:pPr>
-      <w:r>
-        <w:rPr>
-          <w:noProof/>
-        </w:rPr>
-        <w:drawing>
-          <wp:inline distT="0" distB="0" distL="0" distR="0" wp14:anchorId="1D19BE55" wp14:editId="12071EF4">
-            <wp:extent cx="5400040" cy="2592070"/>
-            <wp:effectExtent l="0" t="0" r="0" b="0"/>
-            <wp:docPr id="161732907" name="Imagen 1" descr="Interfaz de usuario gráfica, Texto, Aplicación, Correo electrónico&#10;&#10;Descripción generada automáticamente"/>
-            <wp:cNvGraphicFramePr>
-              <a:graphicFrameLocks xmlns:a="http://schemas.openxmlformats.org/drawingml/2006/main" noChangeAspect="1"/>
-            </wp:cNvGraphicFramePr>
-            <a:graphic xmlns:a="http://schemas.openxmlformats.org/drawingml/2006/main">
-              <a:graphicData uri="http://schemas.openxmlformats.org/drawingml/2006/picture">
-                <pic:pic xmlns:pic="http://schemas.openxmlformats.org/drawingml/2006/picture">
-                  <pic:nvPicPr>
-                    <pic:cNvPr id="161732907" name="Imagen 1" descr="Interfaz de usuario gráfica, Texto, Aplicación, Correo electrónico&#10;&#10;Descripción generada automáticamente"/>
-                    <pic:cNvPicPr/>
-                  </pic:nvPicPr>
-                  <pic:blipFill>
-                    <a:blip r:embed="rId17"/>
-                    <a:stretch>
-                      <a:fillRect/>
-                    </a:stretch>
-                  </pic:blipFill>
-                  <pic:spPr>
-                    <a:xfrm>
-                      <a:off x="0" y="0"/>
-                      <a:ext cx="5400040" cy="2592070"/>
-                    </a:xfrm>
-                    <a:prstGeom prst="rect">
-                      <a:avLst/>
-                    </a:prstGeom>
-                  </pic:spPr>
-                </pic:pic>
-              </a:graphicData>
-            </a:graphic>
-          </wp:inline>
-        </w:drawing>
-      </w:r>
-    </w:p>
-    <w:p>
-      <w:pPr>
-        <w:pStyle w:val="Prrafodelista"/>
-        <w:rPr>
-          <w:rFonts w:ascii="Arial" w:hAnsi="Arial" w:cs="Arial"/>
-        </w:rPr>
-      </w:pPr>
-      <w:r>
-        <w:rPr>
-          <w:rFonts w:ascii="Arial" w:hAnsi="Arial" w:cs="Arial"/>
-        </w:rPr>
-        <w:t>Y ahora cuando el id no existe</w:t>
-      </w:r>
-    </w:p>
-    <w:p>
-      <w:pPr>
-        <w:rPr>
-          <w:rFonts w:ascii="Arial" w:hAnsi="Arial" w:cs="Arial"/>
-        </w:rPr>
-      </w:pPr>
-      <w:r>
-        <w:rPr>
-          <w:noProof/>
-        </w:rPr>
-        <w:drawing>
-          <wp:inline distT="0" distB="0" distL="0" distR="0" wp14:anchorId="5659A1E4" wp14:editId="6303D2CB">
-            <wp:extent cx="5400040" cy="2248535"/>
-            <wp:effectExtent l="0" t="0" r="0" b="0"/>
-            <wp:docPr id="133787237" name="Imagen 1" descr="Interfaz de usuario gráfica, Texto, Aplicación, Correo electrónico&#10;&#10;Descripción generada automáticamente"/>
-            <wp:cNvGraphicFramePr>
-              <a:graphicFrameLocks xmlns:a="http://schemas.openxmlformats.org/drawingml/2006/main" noChangeAspect="1"/>
-            </wp:cNvGraphicFramePr>
-            <a:graphic xmlns:a="http://schemas.openxmlformats.org/drawingml/2006/main">
-              <a:graphicData uri="http://schemas.openxmlformats.org/drawingml/2006/picture">
-                <pic:pic xmlns:pic="http://schemas.openxmlformats.org/drawingml/2006/picture">
-                  <pic:nvPicPr>
-                    <pic:cNvPr id="133787237" name="Imagen 1" descr="Interfaz de usuario gráfica, Texto, Aplicación, Correo electrónico&#10;&#10;Descripción generada automáticamente"/>
-                    <pic:cNvPicPr/>
-                  </pic:nvPicPr>
-                  <pic:blipFill>
-                    <a:blip r:embed="rId18"/>
-                    <a:stretch>
-                      <a:fillRect/>
-                    </a:stretch>
-                  </pic:blipFill>
-                  <pic:spPr>
-                    <a:xfrm>
-                      <a:off x="0" y="0"/>
-                      <a:ext cx="5400040" cy="2248535"/>
-                    </a:xfrm>
-                    <a:prstGeom prst="rect">
-                      <a:avLst/>
-                    </a:prstGeom>
-                  </pic:spPr>
-                </pic:pic>
-              </a:graphicData>
-            </a:graphic>
-          </wp:inline>
-        </w:drawing>
-      </w:r>
-    </w:p>
-    <w:p>
-      <w:pPr>
-        <w:pStyle w:val="Prrafodelista"/>
-        <w:numPr>
-          <w:ilvl w:val="0"/>
-          <w:numId w:val="2"/>
-        </w:numPr>
-        <w:rPr>
-          <w:rFonts w:ascii="Arial" w:hAnsi="Arial" w:cs="Arial"/>
-          <w:sz w:val="28"/>
-          <w:szCs w:val="28"/>
-        </w:rPr>
-      </w:pPr>
-      <w:r>
-        <w:rPr>
-          <w:rFonts w:ascii="Arial" w:hAnsi="Arial" w:cs="Arial"/>
-          <w:sz w:val="28"/>
-          <w:szCs w:val="28"/>
-        </w:rPr>
-        <w:lastRenderedPageBreak/>
-        <w:t>Consultar el costo de producción de un producto según su ID</w:t>
-      </w:r>
-    </w:p>
-    <w:p>
-      <w:pPr>
-        <w:rPr>
-          <w:rFonts w:ascii="Arial" w:hAnsi="Arial" w:cs="Arial"/>
-        </w:rPr>
-      </w:pPr>
-      <w:r>
-        <w:rPr>
-          <w:noProof/>
-        </w:rPr>
-        <w:drawing>
-          <wp:inline distT="0" distB="0" distL="0" distR="0" wp14:anchorId="512465DA" wp14:editId="2F7AD6C4">
-            <wp:extent cx="5400040" cy="2668270"/>
-            <wp:effectExtent l="0" t="0" r="0" b="0"/>
-            <wp:docPr id="777662747" name="Imagen 1" descr="Interfaz de usuario gráfica, Aplicación&#10;&#10;Descripción generada automáticamente"/>
-            <wp:cNvGraphicFramePr>
-              <a:graphicFrameLocks xmlns:a="http://schemas.openxmlformats.org/drawingml/2006/main" noChangeAspect="1"/>
-            </wp:cNvGraphicFramePr>
-            <a:graphic xmlns:a="http://schemas.openxmlformats.org/drawingml/2006/main">
-              <a:graphicData uri="http://schemas.openxmlformats.org/drawingml/2006/picture">
-                <pic:pic xmlns:pic="http://schemas.openxmlformats.org/drawingml/2006/picture">
-                  <pic:nvPicPr>
-                    <pic:cNvPr id="777662747" name="Imagen 1" descr="Interfaz de usuario gráfica, Aplicación&#10;&#10;Descripción generada automáticamente"/>
-                    <pic:cNvPicPr/>
-                  </pic:nvPicPr>
-                  <pic:blipFill>
-                    <a:blip r:embed="rId19"/>
-                    <a:stretch>
-                      <a:fillRect/>
-                    </a:stretch>
-                  </pic:blipFill>
-                  <pic:spPr>
-                    <a:xfrm>
-                      <a:off x="0" y="0"/>
-                      <a:ext cx="5400040" cy="2668270"/>
-                    </a:xfrm>
-                    <a:prstGeom prst="rect">
-                      <a:avLst/>
-                    </a:prstGeom>
-                  </pic:spPr>
-                </pic:pic>
-              </a:graphicData>
-            </a:graphic>
-          </wp:inline>
-        </w:drawing>
-      </w:r>
-    </w:p>
-    <w:p>
-      <w:pPr>
-        <w:rPr>
-          <w:rFonts w:ascii="Arial" w:hAnsi="Arial" w:cs="Arial"/>
-        </w:rPr>
-      </w:pPr>
-      <w:r>
-        <w:rPr>
-          <w:noProof/>
-        </w:rPr>
-        <w:drawing>
-          <wp:inline distT="0" distB="0" distL="0" distR="0" wp14:anchorId="013CCED4" wp14:editId="31626AD7">
-            <wp:extent cx="5400040" cy="2672715"/>
-            <wp:effectExtent l="0" t="0" r="0" b="0"/>
-            <wp:docPr id="2050486229" name="Imagen 1" descr="Interfaz de usuario gráfica, Texto, Aplicación&#10;&#10;Descripción generada automáticamente"/>
-            <wp:cNvGraphicFramePr>
-              <a:graphicFrameLocks xmlns:a="http://schemas.openxmlformats.org/drawingml/2006/main" noChangeAspect="1"/>
-            </wp:cNvGraphicFramePr>
-            <a:graphic xmlns:a="http://schemas.openxmlformats.org/drawingml/2006/main">
-              <a:graphicData uri="http://schemas.openxmlformats.org/drawingml/2006/picture">
-                <pic:pic xmlns:pic="http://schemas.openxmlformats.org/drawingml/2006/picture">
-                  <pic:nvPicPr>
-                    <pic:cNvPr id="2050486229" name="Imagen 1" descr="Interfaz de usuario gráfica, Texto, Aplicación&#10;&#10;Descripción generada automáticamente"/>
-                    <pic:cNvPicPr/>
-                  </pic:nvPicPr>
-                  <pic:blipFill>
-                    <a:blip r:embed="rId20"/>
-                    <a:stretch>
-                      <a:fillRect/>
-                    </a:stretch>
-                  </pic:blipFill>
-                  <pic:spPr>
-                    <a:xfrm>
-                      <a:off x="0" y="0"/>
-                      <a:ext cx="5400040" cy="2672715"/>
-                    </a:xfrm>
-                    <a:prstGeom prst="rect">
-                      <a:avLst/>
-                    </a:prstGeom>
-                  </pic:spPr>
-                </pic:pic>
-              </a:graphicData>
-            </a:graphic>
-          </wp:inline>
-        </w:drawing>
-      </w:r>
-    </w:p>
-    <w:p>
-      <w:pPr>
-        <w:rPr>
-          <w:rFonts w:ascii="Arial" w:hAnsi="Arial" w:cs="Arial"/>
-        </w:rPr>
-      </w:pPr>
-      <w:r>
-        <w:rPr>
-          <w:noProof/>
-        </w:rPr>
-        <w:drawing>
-          <wp:inline distT="0" distB="0" distL="0" distR="0" wp14:anchorId="25EF1ABA" wp14:editId="4ED958B4">
-            <wp:extent cx="5400040" cy="2326005"/>
-            <wp:effectExtent l="0" t="0" r="0" b="0"/>
-            <wp:docPr id="1423174163" name="Imagen 1" descr="Interfaz de usuario gráfica, Texto, Aplicación, Correo electrónico&#10;&#10;Descripción generada automáticamente"/>
-            <wp:cNvGraphicFramePr>
-              <a:graphicFrameLocks xmlns:a="http://schemas.openxmlformats.org/drawingml/2006/main" noChangeAspect="1"/>
-            </wp:cNvGraphicFramePr>
-            <a:graphic xmlns:a="http://schemas.openxmlformats.org/drawingml/2006/main">
-              <a:graphicData uri="http://schemas.openxmlformats.org/drawingml/2006/picture">
-                <pic:pic xmlns:pic="http://schemas.openxmlformats.org/drawingml/2006/picture">
-                  <pic:nvPicPr>
-                    <pic:cNvPr id="1423174163" name="Imagen 1" descr="Interfaz de usuario gráfica, Texto, Aplicación, Correo electrónico&#10;&#10;Descripción generada automáticamente"/>
-                    <pic:cNvPicPr/>
-                  </pic:nvPicPr>
-                  <pic:blipFill>
-                    <a:blip r:embed="rId21"/>
-                    <a:stretch>
-                      <a:fillRect/>
-                    </a:stretch>
-                  </pic:blipFill>
-                  <pic:spPr>
-                    <a:xfrm>
-                      <a:off x="0" y="0"/>
-                      <a:ext cx="5400040" cy="2326005"/>
-                    </a:xfrm>
-                    <a:prstGeom prst="rect">
-                      <a:avLst/>
-                    </a:prstGeom>
-                  </pic:spPr>
-                </pic:pic>
-              </a:graphicData>
-            </a:graphic>
-          </wp:inline>
-        </w:drawing>
-      </w:r>
-    </w:p>
-    <w:p>
-      <w:pPr>
-        <w:pStyle w:val="Prrafodelista"/>
-        <w:rPr>
-          <w:rFonts w:ascii="Arial" w:hAnsi="Arial" w:cs="Arial"/>
-        </w:rPr>
-      </w:pPr>
-    </w:p>
-    <w:p>
-      <w:pPr>
-        <w:pStyle w:val="Prrafodelista"/>
-        <w:rPr>
-          <w:rFonts w:ascii="Arial" w:hAnsi="Arial" w:cs="Arial"/>
-        </w:rPr>
-      </w:pPr>
-    </w:p>
-    <w:p>
-      <w:pPr>
-        <w:pStyle w:val="Prrafodelista"/>
-        <w:rPr>
-          <w:rFonts w:ascii="Arial" w:hAnsi="Arial" w:cs="Arial"/>
-        </w:rPr>
-      </w:pPr>
-    </w:p>
-    <w:p>
-      <w:pPr>
-        <w:pStyle w:val="Prrafodelista"/>
-        <w:rPr>
-          <w:rFonts w:ascii="Arial" w:hAnsi="Arial" w:cs="Arial"/>
-        </w:rPr>
-      </w:pPr>
-    </w:p>
-    <w:p>
-      <w:pPr>
-        <w:pStyle w:val="Prrafodelista"/>
-        <w:numPr>
-          <w:ilvl w:val="0"/>
-          <w:numId w:val="2"/>
-        </w:numPr>
-        <w:rPr>
-          <w:rFonts w:ascii="Arial" w:hAnsi="Arial" w:cs="Arial"/>
-          <w:sz w:val="28"/>
-          <w:szCs w:val="28"/>
-        </w:rPr>
-      </w:pPr>
-      <w:r>
-        <w:rPr>
-          <w:rFonts w:ascii="Arial" w:hAnsi="Arial" w:cs="Arial"/>
-          <w:sz w:val="28"/>
-          <w:szCs w:val="28"/>
-        </w:rPr>
-        <w:t>Vender un producto según su ID</w:t>
-      </w:r>
-    </w:p>
-    <w:p>
-      <w:r>
-        <w:rPr>
-          <w:noProof/>
-        </w:rPr>
-        <w:drawing>
-          <wp:inline distT="0" distB="0" distL="0" distR="0" wp14:anchorId="26765325" wp14:editId="01E67A76">
-            <wp:extent cx="5400040" cy="2558415"/>
-            <wp:effectExtent l="0" t="0" r="0" b="0"/>
-            <wp:docPr id="989938013" name="Imagen 1" descr="Interfaz de usuario gráfica, Texto, Aplicación, Correo electrónico&#10;&#10;Descripción generada automáticamente"/>
-            <wp:cNvGraphicFramePr>
-              <a:graphicFrameLocks xmlns:a="http://schemas.openxmlformats.org/drawingml/2006/main" noChangeAspect="1"/>
-            </wp:cNvGraphicFramePr>
-            <a:graphic xmlns:a="http://schemas.openxmlformats.org/drawingml/2006/main">
-              <a:graphicData uri="http://schemas.openxmlformats.org/drawingml/2006/picture">
-                <pic:pic xmlns:pic="http://schemas.openxmlformats.org/drawingml/2006/picture">
-                  <pic:nvPicPr>
-                    <pic:cNvPr id="989938013" name="Imagen 1" descr="Interfaz de usuario gráfica, Texto, Aplicación, Correo electrónico&#10;&#10;Descripción generada automáticamente"/>
-                    <pic:cNvPicPr/>
-                  </pic:nvPicPr>
-                  <pic:blipFill>
-                    <a:blip r:embed="rId22"/>
                     <a:stretch>
                       <a:fillRect/>
                     </a:stretch>
@@ -1453,15 +975,20 @@
       </w:r>
     </w:p>
     <w:p>
+      <w:pPr>
+        <w:rPr>
+          <w:rFonts w:ascii="Arial" w:hAnsi="Arial" w:cs="Arial"/>
+        </w:rPr>
+      </w:pPr>
       <w:r>
         <w:rPr>
           <w:noProof/>
         </w:rPr>
         <w:drawing>
-          <wp:inline distT="0" distB="0" distL="0" distR="0" wp14:anchorId="0005B5BB" wp14:editId="616B8D2F">
-            <wp:extent cx="5400040" cy="2501265"/>
-            <wp:effectExtent l="0" t="0" r="0" b="0"/>
-            <wp:docPr id="1409566451" name="Imagen 1" descr="Interfaz de usuario gráfica, Texto, Aplicación&#10;&#10;Descripción generada automáticamente"/>
+          <wp:inline distT="0" distB="0" distL="0" distR="0" wp14:anchorId="70E75529" wp14:editId="3334C5C4">
+            <wp:extent cx="5400040" cy="2466975"/>
+            <wp:effectExtent l="0" t="0" r="0" b="9525"/>
+            <wp:docPr id="1855934739" name="Imagen 1" descr="Interfaz de usuario gráfica, Texto, Aplicación&#10;&#10;Descripción generada automáticamente"/>
             <wp:cNvGraphicFramePr>
               <a:graphicFrameLocks xmlns:a="http://schemas.openxmlformats.org/drawingml/2006/main" noChangeAspect="1"/>
             </wp:cNvGraphicFramePr>
@@ -1469,7 +996,544 @@
               <a:graphicData uri="http://schemas.openxmlformats.org/drawingml/2006/picture">
                 <pic:pic xmlns:pic="http://schemas.openxmlformats.org/drawingml/2006/picture">
                   <pic:nvPicPr>
-                    <pic:cNvPr id="1409566451" name="Imagen 1" descr="Interfaz de usuario gráfica, Texto, Aplicación&#10;&#10;Descripción generada automáticamente"/>
+                    <pic:cNvPr id="1855934739" name="Imagen 1" descr="Interfaz de usuario gráfica, Texto, Aplicación&#10;&#10;Descripción generada automáticamente"/>
+                    <pic:cNvPicPr/>
+                  </pic:nvPicPr>
+                  <pic:blipFill>
+                    <a:blip r:embed="rId15"/>
+                    <a:stretch>
+                      <a:fillRect/>
+                    </a:stretch>
+                  </pic:blipFill>
+                  <pic:spPr>
+                    <a:xfrm>
+                      <a:off x="0" y="0"/>
+                      <a:ext cx="5400040" cy="2466975"/>
+                    </a:xfrm>
+                    <a:prstGeom prst="rect">
+                      <a:avLst/>
+                    </a:prstGeom>
+                  </pic:spPr>
+                </pic:pic>
+              </a:graphicData>
+            </a:graphic>
+          </wp:inline>
+        </w:drawing>
+      </w:r>
+    </w:p>
+    <w:p>
+      <w:pPr>
+        <w:pStyle w:val="Prrafodelista"/>
+        <w:rPr>
+          <w:rFonts w:ascii="Arial" w:hAnsi="Arial" w:cs="Arial"/>
+        </w:rPr>
+      </w:pPr>
+    </w:p>
+    <w:p>
+      <w:pPr>
+        <w:pStyle w:val="Prrafodelista"/>
+        <w:rPr>
+          <w:rFonts w:ascii="Arial" w:hAnsi="Arial" w:cs="Arial"/>
+        </w:rPr>
+      </w:pPr>
+      <w:r>
+        <w:rPr>
+          <w:rFonts w:ascii="Arial" w:hAnsi="Arial" w:cs="Arial"/>
+        </w:rPr>
+        <w:t>Y ahora cuando el id no existe</w:t>
+      </w:r>
+    </w:p>
+    <w:p>
+      <w:pPr>
+        <w:rPr>
+          <w:rFonts w:ascii="Arial" w:hAnsi="Arial" w:cs="Arial"/>
+        </w:rPr>
+      </w:pPr>
+      <w:r>
+        <w:rPr>
+          <w:noProof/>
+        </w:rPr>
+        <w:drawing>
+          <wp:inline distT="0" distB="0" distL="0" distR="0" wp14:anchorId="1CBCE61D" wp14:editId="282709F2">
+            <wp:extent cx="5400040" cy="2267585"/>
+            <wp:effectExtent l="0" t="0" r="0" b="0"/>
+            <wp:docPr id="850200233" name="Imagen 1" descr="Interfaz de usuario gráfica, Texto, Aplicación, Correo electrónico&#10;&#10;Descripción generada automáticamente"/>
+            <wp:cNvGraphicFramePr>
+              <a:graphicFrameLocks xmlns:a="http://schemas.openxmlformats.org/drawingml/2006/main" noChangeAspect="1"/>
+            </wp:cNvGraphicFramePr>
+            <a:graphic xmlns:a="http://schemas.openxmlformats.org/drawingml/2006/main">
+              <a:graphicData uri="http://schemas.openxmlformats.org/drawingml/2006/picture">
+                <pic:pic xmlns:pic="http://schemas.openxmlformats.org/drawingml/2006/picture">
+                  <pic:nvPicPr>
+                    <pic:cNvPr id="850200233" name="Imagen 1" descr="Interfaz de usuario gráfica, Texto, Aplicación, Correo electrónico&#10;&#10;Descripción generada automáticamente"/>
+                    <pic:cNvPicPr/>
+                  </pic:nvPicPr>
+                  <pic:blipFill>
+                    <a:blip r:embed="rId16"/>
+                    <a:stretch>
+                      <a:fillRect/>
+                    </a:stretch>
+                  </pic:blipFill>
+                  <pic:spPr>
+                    <a:xfrm>
+                      <a:off x="0" y="0"/>
+                      <a:ext cx="5400040" cy="2267585"/>
+                    </a:xfrm>
+                    <a:prstGeom prst="rect">
+                      <a:avLst/>
+                    </a:prstGeom>
+                  </pic:spPr>
+                </pic:pic>
+              </a:graphicData>
+            </a:graphic>
+          </wp:inline>
+        </w:drawing>
+      </w:r>
+    </w:p>
+    <w:p>
+      <w:pPr>
+        <w:rPr>
+          <w:rFonts w:ascii="Arial" w:hAnsi="Arial" w:cs="Arial"/>
+        </w:rPr>
+      </w:pPr>
+    </w:p>
+    <w:p>
+      <w:pPr>
+        <w:pStyle w:val="Prrafodelista"/>
+        <w:rPr>
+          <w:rFonts w:ascii="Arial" w:hAnsi="Arial" w:cs="Arial"/>
+        </w:rPr>
+      </w:pPr>
+    </w:p>
+    <w:p>
+      <w:pPr>
+        <w:pStyle w:val="Prrafodelista"/>
+        <w:numPr>
+          <w:ilvl w:val="0"/>
+          <w:numId w:val="2"/>
+        </w:numPr>
+        <w:rPr>
+          <w:rFonts w:ascii="Arial" w:hAnsi="Arial" w:cs="Arial"/>
+          <w:sz w:val="28"/>
+          <w:szCs w:val="28"/>
+        </w:rPr>
+      </w:pPr>
+      <w:r>
+        <w:rPr>
+          <w:rFonts w:ascii="Arial" w:hAnsi="Arial" w:cs="Arial"/>
+          <w:sz w:val="28"/>
+          <w:szCs w:val="28"/>
+        </w:rPr>
+        <w:lastRenderedPageBreak/>
+        <w:t>Consultar la rentabilidad de un producto según su ID</w:t>
+      </w:r>
+    </w:p>
+    <w:p>
+      <w:pPr>
+        <w:rPr>
+          <w:rFonts w:ascii="Arial" w:hAnsi="Arial" w:cs="Arial"/>
+        </w:rPr>
+      </w:pPr>
+      <w:r>
+        <w:rPr>
+          <w:noProof/>
+        </w:rPr>
+        <w:drawing>
+          <wp:inline distT="0" distB="0" distL="0" distR="0" wp14:anchorId="76E7F9C7" wp14:editId="59AE7559">
+            <wp:extent cx="5400040" cy="2352675"/>
+            <wp:effectExtent l="0" t="0" r="0" b="9525"/>
+            <wp:docPr id="389196084" name="Imagen 1" descr="Interfaz de usuario gráfica, Texto, Aplicación&#10;&#10;Descripción generada automáticamente"/>
+            <wp:cNvGraphicFramePr>
+              <a:graphicFrameLocks xmlns:a="http://schemas.openxmlformats.org/drawingml/2006/main" noChangeAspect="1"/>
+            </wp:cNvGraphicFramePr>
+            <a:graphic xmlns:a="http://schemas.openxmlformats.org/drawingml/2006/main">
+              <a:graphicData uri="http://schemas.openxmlformats.org/drawingml/2006/picture">
+                <pic:pic xmlns:pic="http://schemas.openxmlformats.org/drawingml/2006/picture">
+                  <pic:nvPicPr>
+                    <pic:cNvPr id="389196084" name="Imagen 1" descr="Interfaz de usuario gráfica, Texto, Aplicación&#10;&#10;Descripción generada automáticamente"/>
+                    <pic:cNvPicPr/>
+                  </pic:nvPicPr>
+                  <pic:blipFill>
+                    <a:blip r:embed="rId17"/>
+                    <a:stretch>
+                      <a:fillRect/>
+                    </a:stretch>
+                  </pic:blipFill>
+                  <pic:spPr>
+                    <a:xfrm>
+                      <a:off x="0" y="0"/>
+                      <a:ext cx="5400040" cy="2352675"/>
+                    </a:xfrm>
+                    <a:prstGeom prst="rect">
+                      <a:avLst/>
+                    </a:prstGeom>
+                  </pic:spPr>
+                </pic:pic>
+              </a:graphicData>
+            </a:graphic>
+          </wp:inline>
+        </w:drawing>
+      </w:r>
+    </w:p>
+    <w:p>
+      <w:pPr>
+        <w:rPr>
+          <w:rFonts w:ascii="Arial" w:hAnsi="Arial" w:cs="Arial"/>
+        </w:rPr>
+      </w:pPr>
+      <w:r>
+        <w:rPr>
+          <w:noProof/>
+        </w:rPr>
+        <w:drawing>
+          <wp:inline distT="0" distB="0" distL="0" distR="0" wp14:anchorId="5DFB312D" wp14:editId="63437336">
+            <wp:extent cx="5400040" cy="2465705"/>
+            <wp:effectExtent l="0" t="0" r="0" b="0"/>
+            <wp:docPr id="1519275965" name="Imagen 1" descr="Interfaz de usuario gráfica, Texto, Aplicación&#10;&#10;Descripción generada automáticamente"/>
+            <wp:cNvGraphicFramePr>
+              <a:graphicFrameLocks xmlns:a="http://schemas.openxmlformats.org/drawingml/2006/main" noChangeAspect="1"/>
+            </wp:cNvGraphicFramePr>
+            <a:graphic xmlns:a="http://schemas.openxmlformats.org/drawingml/2006/main">
+              <a:graphicData uri="http://schemas.openxmlformats.org/drawingml/2006/picture">
+                <pic:pic xmlns:pic="http://schemas.openxmlformats.org/drawingml/2006/picture">
+                  <pic:nvPicPr>
+                    <pic:cNvPr id="1519275965" name="Imagen 1" descr="Interfaz de usuario gráfica, Texto, Aplicación&#10;&#10;Descripción generada automáticamente"/>
+                    <pic:cNvPicPr/>
+                  </pic:nvPicPr>
+                  <pic:blipFill>
+                    <a:blip r:embed="rId18"/>
+                    <a:stretch>
+                      <a:fillRect/>
+                    </a:stretch>
+                  </pic:blipFill>
+                  <pic:spPr>
+                    <a:xfrm>
+                      <a:off x="0" y="0"/>
+                      <a:ext cx="5400040" cy="2465705"/>
+                    </a:xfrm>
+                    <a:prstGeom prst="rect">
+                      <a:avLst/>
+                    </a:prstGeom>
+                  </pic:spPr>
+                </pic:pic>
+              </a:graphicData>
+            </a:graphic>
+          </wp:inline>
+        </w:drawing>
+      </w:r>
+    </w:p>
+    <w:p>
+      <w:pPr>
+        <w:pStyle w:val="Prrafodelista"/>
+        <w:rPr>
+          <w:rFonts w:ascii="Arial" w:hAnsi="Arial" w:cs="Arial"/>
+        </w:rPr>
+      </w:pPr>
+      <w:r>
+        <w:rPr>
+          <w:rFonts w:ascii="Arial" w:hAnsi="Arial" w:cs="Arial"/>
+        </w:rPr>
+        <w:t>Y ahora cuando el id no existe</w:t>
+      </w:r>
+    </w:p>
+    <w:p>
+      <w:pPr>
+        <w:rPr>
+          <w:rFonts w:ascii="Arial" w:hAnsi="Arial" w:cs="Arial"/>
+        </w:rPr>
+      </w:pPr>
+      <w:r>
+        <w:rPr>
+          <w:noProof/>
+        </w:rPr>
+        <w:drawing>
+          <wp:inline distT="0" distB="0" distL="0" distR="0" wp14:anchorId="004473C1" wp14:editId="3FE73252">
+            <wp:extent cx="5400040" cy="2397760"/>
+            <wp:effectExtent l="0" t="0" r="0" b="2540"/>
+            <wp:docPr id="951397068" name="Imagen 1" descr="Interfaz de usuario gráfica, Texto, Aplicación, Correo electrónico&#10;&#10;Descripción generada automáticamente"/>
+            <wp:cNvGraphicFramePr>
+              <a:graphicFrameLocks xmlns:a="http://schemas.openxmlformats.org/drawingml/2006/main" noChangeAspect="1"/>
+            </wp:cNvGraphicFramePr>
+            <a:graphic xmlns:a="http://schemas.openxmlformats.org/drawingml/2006/main">
+              <a:graphicData uri="http://schemas.openxmlformats.org/drawingml/2006/picture">
+                <pic:pic xmlns:pic="http://schemas.openxmlformats.org/drawingml/2006/picture">
+                  <pic:nvPicPr>
+                    <pic:cNvPr id="951397068" name="Imagen 1" descr="Interfaz de usuario gráfica, Texto, Aplicación, Correo electrónico&#10;&#10;Descripción generada automáticamente"/>
+                    <pic:cNvPicPr/>
+                  </pic:nvPicPr>
+                  <pic:blipFill>
+                    <a:blip r:embed="rId19"/>
+                    <a:stretch>
+                      <a:fillRect/>
+                    </a:stretch>
+                  </pic:blipFill>
+                  <pic:spPr>
+                    <a:xfrm>
+                      <a:off x="0" y="0"/>
+                      <a:ext cx="5400040" cy="2397760"/>
+                    </a:xfrm>
+                    <a:prstGeom prst="rect">
+                      <a:avLst/>
+                    </a:prstGeom>
+                  </pic:spPr>
+                </pic:pic>
+              </a:graphicData>
+            </a:graphic>
+          </wp:inline>
+        </w:drawing>
+      </w:r>
+    </w:p>
+    <w:p>
+      <w:pPr>
+        <w:rPr>
+          <w:rFonts w:ascii="Arial" w:hAnsi="Arial" w:cs="Arial"/>
+        </w:rPr>
+      </w:pPr>
+    </w:p>
+    <w:p>
+      <w:pPr>
+        <w:rPr>
+          <w:rFonts w:ascii="Arial" w:hAnsi="Arial" w:cs="Arial"/>
+        </w:rPr>
+      </w:pPr>
+    </w:p>
+    <w:p>
+      <w:pPr>
+        <w:pStyle w:val="Prrafodelista"/>
+        <w:numPr>
+          <w:ilvl w:val="0"/>
+          <w:numId w:val="2"/>
+        </w:numPr>
+        <w:rPr>
+          <w:rFonts w:ascii="Arial" w:hAnsi="Arial" w:cs="Arial"/>
+          <w:sz w:val="28"/>
+          <w:szCs w:val="28"/>
+        </w:rPr>
+      </w:pPr>
+      <w:r>
+        <w:rPr>
+          <w:rFonts w:ascii="Arial" w:hAnsi="Arial" w:cs="Arial"/>
+          <w:sz w:val="28"/>
+          <w:szCs w:val="28"/>
+        </w:rPr>
+        <w:lastRenderedPageBreak/>
+        <w:t>Consultar el costo de producción de un producto según su ID</w:t>
+      </w:r>
+    </w:p>
+    <w:p>
+      <w:pPr>
+        <w:rPr>
+          <w:rFonts w:ascii="Arial" w:hAnsi="Arial" w:cs="Arial"/>
+        </w:rPr>
+      </w:pPr>
+      <w:r>
+        <w:rPr>
+          <w:noProof/>
+        </w:rPr>
+        <w:drawing>
+          <wp:inline distT="0" distB="0" distL="0" distR="0" wp14:anchorId="52D00975" wp14:editId="4CFF077A">
+            <wp:extent cx="5400040" cy="2348865"/>
+            <wp:effectExtent l="0" t="0" r="0" b="0"/>
+            <wp:docPr id="1724054825" name="Imagen 1" descr="Interfaz de usuario gráfica, Texto, Aplicación&#10;&#10;Descripción generada automáticamente"/>
+            <wp:cNvGraphicFramePr>
+              <a:graphicFrameLocks xmlns:a="http://schemas.openxmlformats.org/drawingml/2006/main" noChangeAspect="1"/>
+            </wp:cNvGraphicFramePr>
+            <a:graphic xmlns:a="http://schemas.openxmlformats.org/drawingml/2006/main">
+              <a:graphicData uri="http://schemas.openxmlformats.org/drawingml/2006/picture">
+                <pic:pic xmlns:pic="http://schemas.openxmlformats.org/drawingml/2006/picture">
+                  <pic:nvPicPr>
+                    <pic:cNvPr id="1724054825" name="Imagen 1" descr="Interfaz de usuario gráfica, Texto, Aplicación&#10;&#10;Descripción generada automáticamente"/>
+                    <pic:cNvPicPr/>
+                  </pic:nvPicPr>
+                  <pic:blipFill>
+                    <a:blip r:embed="rId20"/>
+                    <a:stretch>
+                      <a:fillRect/>
+                    </a:stretch>
+                  </pic:blipFill>
+                  <pic:spPr>
+                    <a:xfrm>
+                      <a:off x="0" y="0"/>
+                      <a:ext cx="5400040" cy="2348865"/>
+                    </a:xfrm>
+                    <a:prstGeom prst="rect">
+                      <a:avLst/>
+                    </a:prstGeom>
+                  </pic:spPr>
+                </pic:pic>
+              </a:graphicData>
+            </a:graphic>
+          </wp:inline>
+        </w:drawing>
+      </w:r>
+    </w:p>
+    <w:p>
+      <w:pPr>
+        <w:rPr>
+          <w:rFonts w:ascii="Arial" w:hAnsi="Arial" w:cs="Arial"/>
+        </w:rPr>
+      </w:pPr>
+      <w:r>
+        <w:rPr>
+          <w:noProof/>
+        </w:rPr>
+        <w:drawing>
+          <wp:inline distT="0" distB="0" distL="0" distR="0" wp14:anchorId="75171D22" wp14:editId="746D961B">
+            <wp:extent cx="5400040" cy="2263775"/>
+            <wp:effectExtent l="0" t="0" r="0" b="3175"/>
+            <wp:docPr id="1404581471" name="Imagen 1" descr="Interfaz de usuario gráfica, Texto, Aplicación&#10;&#10;Descripción generada automáticamente"/>
+            <wp:cNvGraphicFramePr>
+              <a:graphicFrameLocks xmlns:a="http://schemas.openxmlformats.org/drawingml/2006/main" noChangeAspect="1"/>
+            </wp:cNvGraphicFramePr>
+            <a:graphic xmlns:a="http://schemas.openxmlformats.org/drawingml/2006/main">
+              <a:graphicData uri="http://schemas.openxmlformats.org/drawingml/2006/picture">
+                <pic:pic xmlns:pic="http://schemas.openxmlformats.org/drawingml/2006/picture">
+                  <pic:nvPicPr>
+                    <pic:cNvPr id="1404581471" name="Imagen 1" descr="Interfaz de usuario gráfica, Texto, Aplicación&#10;&#10;Descripción generada automáticamente"/>
+                    <pic:cNvPicPr/>
+                  </pic:nvPicPr>
+                  <pic:blipFill>
+                    <a:blip r:embed="rId21"/>
+                    <a:stretch>
+                      <a:fillRect/>
+                    </a:stretch>
+                  </pic:blipFill>
+                  <pic:spPr>
+                    <a:xfrm>
+                      <a:off x="0" y="0"/>
+                      <a:ext cx="5400040" cy="2263775"/>
+                    </a:xfrm>
+                    <a:prstGeom prst="rect">
+                      <a:avLst/>
+                    </a:prstGeom>
+                  </pic:spPr>
+                </pic:pic>
+              </a:graphicData>
+            </a:graphic>
+          </wp:inline>
+        </w:drawing>
+      </w:r>
+    </w:p>
+    <w:p>
+      <w:pPr>
+        <w:rPr>
+          <w:rFonts w:ascii="Arial" w:hAnsi="Arial" w:cs="Arial"/>
+        </w:rPr>
+      </w:pPr>
+      <w:r>
+        <w:rPr>
+          <w:noProof/>
+        </w:rPr>
+        <w:drawing>
+          <wp:inline distT="0" distB="0" distL="0" distR="0" wp14:anchorId="141AAE93" wp14:editId="2BEFFF4B">
+            <wp:extent cx="5400040" cy="1965325"/>
+            <wp:effectExtent l="0" t="0" r="0" b="0"/>
+            <wp:docPr id="1737914468" name="Imagen 1" descr="Interfaz de usuario gráfica, Texto, Aplicación, Correo electrónico&#10;&#10;Descripción generada automáticamente"/>
+            <wp:cNvGraphicFramePr>
+              <a:graphicFrameLocks xmlns:a="http://schemas.openxmlformats.org/drawingml/2006/main" noChangeAspect="1"/>
+            </wp:cNvGraphicFramePr>
+            <a:graphic xmlns:a="http://schemas.openxmlformats.org/drawingml/2006/main">
+              <a:graphicData uri="http://schemas.openxmlformats.org/drawingml/2006/picture">
+                <pic:pic xmlns:pic="http://schemas.openxmlformats.org/drawingml/2006/picture">
+                  <pic:nvPicPr>
+                    <pic:cNvPr id="1737914468" name="Imagen 1" descr="Interfaz de usuario gráfica, Texto, Aplicación, Correo electrónico&#10;&#10;Descripción generada automáticamente"/>
+                    <pic:cNvPicPr/>
+                  </pic:nvPicPr>
+                  <pic:blipFill>
+                    <a:blip r:embed="rId22"/>
+                    <a:stretch>
+                      <a:fillRect/>
+                    </a:stretch>
+                  </pic:blipFill>
+                  <pic:spPr>
+                    <a:xfrm>
+                      <a:off x="0" y="0"/>
+                      <a:ext cx="5400040" cy="1965325"/>
+                    </a:xfrm>
+                    <a:prstGeom prst="rect">
+                      <a:avLst/>
+                    </a:prstGeom>
+                  </pic:spPr>
+                </pic:pic>
+              </a:graphicData>
+            </a:graphic>
+          </wp:inline>
+        </w:drawing>
+      </w:r>
+    </w:p>
+    <w:p>
+      <w:pPr>
+        <w:pStyle w:val="Prrafodelista"/>
+        <w:rPr>
+          <w:rFonts w:ascii="Arial" w:hAnsi="Arial" w:cs="Arial"/>
+        </w:rPr>
+      </w:pPr>
+    </w:p>
+    <w:p>
+      <w:pPr>
+        <w:pStyle w:val="Prrafodelista"/>
+        <w:rPr>
+          <w:rFonts w:ascii="Arial" w:hAnsi="Arial" w:cs="Arial"/>
+        </w:rPr>
+      </w:pPr>
+    </w:p>
+    <w:p>
+      <w:pPr>
+        <w:pStyle w:val="Prrafodelista"/>
+        <w:rPr>
+          <w:rFonts w:ascii="Arial" w:hAnsi="Arial" w:cs="Arial"/>
+        </w:rPr>
+      </w:pPr>
+    </w:p>
+    <w:p>
+      <w:pPr>
+        <w:pStyle w:val="Prrafodelista"/>
+        <w:rPr>
+          <w:rFonts w:ascii="Arial" w:hAnsi="Arial" w:cs="Arial"/>
+        </w:rPr>
+      </w:pPr>
+    </w:p>
+    <w:p>
+      <w:pPr>
+        <w:pStyle w:val="Prrafodelista"/>
+        <w:numPr>
+          <w:ilvl w:val="0"/>
+          <w:numId w:val="2"/>
+        </w:numPr>
+        <w:rPr>
+          <w:rFonts w:ascii="Arial" w:hAnsi="Arial" w:cs="Arial"/>
+          <w:sz w:val="28"/>
+          <w:szCs w:val="28"/>
+        </w:rPr>
+      </w:pPr>
+      <w:r>
+        <w:rPr>
+          <w:rFonts w:ascii="Arial" w:hAnsi="Arial" w:cs="Arial"/>
+          <w:sz w:val="28"/>
+          <w:szCs w:val="28"/>
+        </w:rPr>
+        <w:t>Vender un producto según su ID</w:t>
+      </w:r>
+    </w:p>
+    <w:p>
+      <w:r>
+        <w:rPr>
+          <w:noProof/>
+        </w:rPr>
+        <w:lastRenderedPageBreak/>
+        <w:drawing>
+          <wp:inline distT="0" distB="0" distL="0" distR="0" wp14:anchorId="5FBB86CD" wp14:editId="290559D5">
+            <wp:extent cx="5400040" cy="2512695"/>
+            <wp:effectExtent l="0" t="0" r="0" b="1905"/>
+            <wp:docPr id="1014404359" name="Imagen 1" descr="Interfaz de usuario gráfica, Aplicación&#10;&#10;Descripción generada automáticamente"/>
+            <wp:cNvGraphicFramePr>
+              <a:graphicFrameLocks xmlns:a="http://schemas.openxmlformats.org/drawingml/2006/main" noChangeAspect="1"/>
+            </wp:cNvGraphicFramePr>
+            <a:graphic xmlns:a="http://schemas.openxmlformats.org/drawingml/2006/main">
+              <a:graphicData uri="http://schemas.openxmlformats.org/drawingml/2006/picture">
+                <pic:pic xmlns:pic="http://schemas.openxmlformats.org/drawingml/2006/picture">
+                  <pic:nvPicPr>
+                    <pic:cNvPr id="1014404359" name="Imagen 1" descr="Interfaz de usuario gráfica, Aplicación&#10;&#10;Descripción generada automáticamente"/>
                     <pic:cNvPicPr/>
                   </pic:nvPicPr>
                   <pic:blipFill>
@@ -1481,7 +1545,7 @@
                   <pic:spPr>
                     <a:xfrm>
                       <a:off x="0" y="0"/>
-                      <a:ext cx="5400040" cy="2501265"/>
+                      <a:ext cx="5400040" cy="2512695"/>
                     </a:xfrm>
                     <a:prstGeom prst="rect">
                       <a:avLst/>
@@ -1500,10 +1564,10 @@
           <w:noProof/>
         </w:rPr>
         <w:drawing>
-          <wp:inline distT="0" distB="0" distL="0" distR="0" wp14:anchorId="141FFC57" wp14:editId="161B827B">
-            <wp:extent cx="5400040" cy="2292350"/>
-            <wp:effectExtent l="0" t="0" r="0" b="0"/>
-            <wp:docPr id="1173354901" name="Imagen 1" descr="Interfaz de usuario gráfica, Texto, Aplicación, Correo electrónico, Sitio web&#10;&#10;Descripción generada automáticamente"/>
+          <wp:inline distT="0" distB="0" distL="0" distR="0" wp14:anchorId="25850B6C" wp14:editId="5BD7E44F">
+            <wp:extent cx="5400040" cy="2437765"/>
+            <wp:effectExtent l="0" t="0" r="0" b="635"/>
+            <wp:docPr id="2103916852" name="Imagen 1" descr="Interfaz de usuario gráfica, Texto, Aplicación&#10;&#10;Descripción generada automáticamente"/>
             <wp:cNvGraphicFramePr>
               <a:graphicFrameLocks xmlns:a="http://schemas.openxmlformats.org/drawingml/2006/main" noChangeAspect="1"/>
             </wp:cNvGraphicFramePr>
@@ -1511,7 +1575,7 @@
               <a:graphicData uri="http://schemas.openxmlformats.org/drawingml/2006/picture">
                 <pic:pic xmlns:pic="http://schemas.openxmlformats.org/drawingml/2006/picture">
                   <pic:nvPicPr>
-                    <pic:cNvPr id="1173354901" name="Imagen 1" descr="Interfaz de usuario gráfica, Texto, Aplicación, Correo electrónico, Sitio web&#10;&#10;Descripción generada automáticamente"/>
+                    <pic:cNvPr id="2103916852" name="Imagen 1" descr="Interfaz de usuario gráfica, Texto, Aplicación&#10;&#10;Descripción generada automáticamente"/>
                     <pic:cNvPicPr/>
                   </pic:nvPicPr>
                   <pic:blipFill>
@@ -1523,7 +1587,7 @@
                   <pic:spPr>
                     <a:xfrm>
                       <a:off x="0" y="0"/>
-                      <a:ext cx="5400040" cy="2292350"/>
+                      <a:ext cx="5400040" cy="2437765"/>
                     </a:xfrm>
                     <a:prstGeom prst="rect">
                       <a:avLst/>
@@ -1539,40 +1603,13 @@
     <w:p>
       <w:r>
         <w:rPr>
-          <w:rFonts w:ascii="Arial" w:hAnsi="Arial" w:cs="Arial"/>
-          <w:sz w:val="28"/>
-          <w:szCs w:val="28"/>
-        </w:rPr>
-        <w:lastRenderedPageBreak/>
-        <w:t xml:space="preserve">Para esta solicitud y para otras se había trabajo una versión que es usada por la interfaz Web, por la importancia del método, en </w:t>
-      </w:r>
-      <w:r>
-        <w:rPr>
-          <w:rFonts w:ascii="Arial" w:hAnsi="Arial" w:cs="Arial"/>
-          <w:sz w:val="28"/>
-          <w:szCs w:val="28"/>
-        </w:rPr>
-        <w:t>éste</w:t>
-      </w:r>
-      <w:r>
-        <w:rPr>
-          <w:rFonts w:ascii="Arial" w:hAnsi="Arial" w:cs="Arial"/>
-          <w:sz w:val="28"/>
-          <w:szCs w:val="28"/>
-        </w:rPr>
-        <w:t xml:space="preserve"> documento solo se muestra la del método Vender.</w:t>
-      </w:r>
-    </w:p>
-    <w:p>
-      <w:r>
-        <w:rPr>
           <w:noProof/>
         </w:rPr>
         <w:drawing>
-          <wp:inline distT="0" distB="0" distL="0" distR="0" wp14:anchorId="06578E4F" wp14:editId="2FC0FC4B">
-            <wp:extent cx="4978400" cy="2900164"/>
+          <wp:inline distT="0" distB="0" distL="0" distR="0" wp14:anchorId="6D51C2D1" wp14:editId="7A2A7D42">
+            <wp:extent cx="5400040" cy="2504440"/>
             <wp:effectExtent l="0" t="0" r="0" b="0"/>
-            <wp:docPr id="848481572" name="Imagen 1" descr="Interfaz de usuario gráfica, Texto, Aplicación&#10;&#10;Descripción generada automáticamente"/>
+            <wp:docPr id="361317912" name="Imagen 1" descr="Interfaz de usuario gráfica, Texto, Aplicación&#10;&#10;Descripción generada automáticamente"/>
             <wp:cNvGraphicFramePr>
               <a:graphicFrameLocks xmlns:a="http://schemas.openxmlformats.org/drawingml/2006/main" noChangeAspect="1"/>
             </wp:cNvGraphicFramePr>
@@ -1580,7 +1617,7 @@
               <a:graphicData uri="http://schemas.openxmlformats.org/drawingml/2006/picture">
                 <pic:pic xmlns:pic="http://schemas.openxmlformats.org/drawingml/2006/picture">
                   <pic:nvPicPr>
-                    <pic:cNvPr id="848481572" name="Imagen 1" descr="Interfaz de usuario gráfica, Texto, Aplicación&#10;&#10;Descripción generada automáticamente"/>
+                    <pic:cNvPr id="361317912" name="Imagen 1" descr="Interfaz de usuario gráfica, Texto, Aplicación&#10;&#10;Descripción generada automáticamente"/>
                     <pic:cNvPicPr/>
                   </pic:nvPicPr>
                   <pic:blipFill>
@@ -1592,7 +1629,7 @@
                   <pic:spPr>
                     <a:xfrm>
                       <a:off x="0" y="0"/>
-                      <a:ext cx="4985595" cy="2904355"/>
+                      <a:ext cx="5400040" cy="2504440"/>
                     </a:xfrm>
                     <a:prstGeom prst="rect">
                       <a:avLst/>
@@ -1604,15 +1641,46 @@
           </wp:inline>
         </w:drawing>
       </w:r>
-      <w:r>
-        <w:rPr>
-          <w:noProof/>
-        </w:rPr>
+    </w:p>
+    <w:p>
+      <w:r>
+        <w:rPr>
+          <w:rFonts w:ascii="Arial" w:hAnsi="Arial" w:cs="Arial"/>
+          <w:sz w:val="28"/>
+          <w:szCs w:val="28"/>
+        </w:rPr>
+        <w:t xml:space="preserve">Para esta solicitud y para otras se había trabajo una versión que es usada por la interfaz Web, por la importancia del método, en </w:t>
+      </w:r>
+      <w:proofErr w:type="gramStart"/>
+      <w:r>
+        <w:rPr>
+          <w:rFonts w:ascii="Arial" w:hAnsi="Arial" w:cs="Arial"/>
+          <w:sz w:val="28"/>
+          <w:szCs w:val="28"/>
+        </w:rPr>
+        <w:t>éste</w:t>
+      </w:r>
+      <w:proofErr w:type="gramEnd"/>
+      <w:r>
+        <w:rPr>
+          <w:rFonts w:ascii="Arial" w:hAnsi="Arial" w:cs="Arial"/>
+          <w:sz w:val="28"/>
+          <w:szCs w:val="28"/>
+        </w:rPr>
+        <w:t xml:space="preserve"> documento solo se muestra la del método Vender.</w:t>
+      </w:r>
+    </w:p>
+    <w:p>
+      <w:r>
+        <w:rPr>
+          <w:noProof/>
+        </w:rPr>
+        <w:lastRenderedPageBreak/>
         <w:drawing>
-          <wp:inline distT="0" distB="0" distL="0" distR="0" wp14:anchorId="12A98461" wp14:editId="118616FF">
-            <wp:extent cx="5067300" cy="2958507"/>
-            <wp:effectExtent l="0" t="0" r="0" b="0"/>
-            <wp:docPr id="1116532577" name="Imagen 1" descr="Interfaz de usuario gráfica, Texto, Aplicación, Correo electrónico&#10;&#10;Descripción generada automáticamente"/>
+          <wp:inline distT="0" distB="0" distL="0" distR="0" wp14:anchorId="7531A34A" wp14:editId="30E5CA2A">
+            <wp:extent cx="4597946" cy="3253274"/>
+            <wp:effectExtent l="0" t="0" r="0" b="4445"/>
+            <wp:docPr id="1363450855" name="Imagen 1" descr="Interfaz de usuario gráfica, Texto, Aplicación, Correo electrónico&#10;&#10;Descripción generada automáticamente"/>
             <wp:cNvGraphicFramePr>
               <a:graphicFrameLocks xmlns:a="http://schemas.openxmlformats.org/drawingml/2006/main" noChangeAspect="1"/>
             </wp:cNvGraphicFramePr>
@@ -1620,7 +1688,7 @@
               <a:graphicData uri="http://schemas.openxmlformats.org/drawingml/2006/picture">
                 <pic:pic xmlns:pic="http://schemas.openxmlformats.org/drawingml/2006/picture">
                   <pic:nvPicPr>
-                    <pic:cNvPr id="1116532577" name="Imagen 1" descr="Interfaz de usuario gráfica, Texto, Aplicación, Correo electrónico&#10;&#10;Descripción generada automáticamente"/>
+                    <pic:cNvPr id="1363450855" name="Imagen 1" descr="Interfaz de usuario gráfica, Texto, Aplicación, Correo electrónico&#10;&#10;Descripción generada automáticamente"/>
                     <pic:cNvPicPr/>
                   </pic:nvPicPr>
                   <pic:blipFill>
@@ -1632,7 +1700,7 @@
                   <pic:spPr>
                     <a:xfrm>
                       <a:off x="0" y="0"/>
-                      <a:ext cx="5071344" cy="2960868"/>
+                      <a:ext cx="4609056" cy="3261135"/>
                     </a:xfrm>
                     <a:prstGeom prst="rect">
                       <a:avLst/>
@@ -1646,15 +1714,20 @@
       </w:r>
     </w:p>
     <w:p>
+      <w:pPr>
+        <w:rPr>
+          <w:noProof/>
+        </w:rPr>
+      </w:pPr>
       <w:r>
         <w:rPr>
           <w:noProof/>
         </w:rPr>
         <w:drawing>
-          <wp:inline distT="0" distB="0" distL="0" distR="0" wp14:anchorId="032A4376" wp14:editId="498CC541">
-            <wp:extent cx="5289550" cy="2037074"/>
-            <wp:effectExtent l="0" t="0" r="6350" b="1905"/>
-            <wp:docPr id="782862230" name="Imagen 1" descr="Interfaz de usuario gráfica, Texto, Aplicación, Correo electrónico&#10;&#10;Descripción generada automáticamente"/>
+          <wp:inline distT="0" distB="0" distL="0" distR="0" wp14:anchorId="23E78AF7" wp14:editId="39A88249">
+            <wp:extent cx="4771053" cy="3157513"/>
+            <wp:effectExtent l="0" t="0" r="0" b="5080"/>
+            <wp:docPr id="2121684633" name="Imagen 1" descr="Interfaz de usuario gráfica, Texto, Aplicación, Correo electrónico&#10;&#10;Descripción generada automáticamente"/>
             <wp:cNvGraphicFramePr>
               <a:graphicFrameLocks xmlns:a="http://schemas.openxmlformats.org/drawingml/2006/main" noChangeAspect="1"/>
             </wp:cNvGraphicFramePr>
@@ -1662,7 +1735,7 @@
               <a:graphicData uri="http://schemas.openxmlformats.org/drawingml/2006/picture">
                 <pic:pic xmlns:pic="http://schemas.openxmlformats.org/drawingml/2006/picture">
                   <pic:nvPicPr>
-                    <pic:cNvPr id="782862230" name="Imagen 1" descr="Interfaz de usuario gráfica, Texto, Aplicación, Correo electrónico&#10;&#10;Descripción generada automáticamente"/>
+                    <pic:cNvPr id="2121684633" name="Imagen 1" descr="Interfaz de usuario gráfica, Texto, Aplicación, Correo electrónico&#10;&#10;Descripción generada automáticamente"/>
                     <pic:cNvPicPr/>
                   </pic:nvPicPr>
                   <pic:blipFill>
@@ -1674,7 +1747,7 @@
                   <pic:spPr>
                     <a:xfrm>
                       <a:off x="0" y="0"/>
-                      <a:ext cx="5296573" cy="2039779"/>
+                      <a:ext cx="4774415" cy="3159738"/>
                     </a:xfrm>
                     <a:prstGeom prst="rect">
                       <a:avLst/>
@@ -1686,47 +1759,40 @@
           </wp:inline>
         </w:drawing>
       </w:r>
-    </w:p>
-    <w:p>
-      <w:pPr>
-        <w:pStyle w:val="Prrafodelista"/>
-        <w:numPr>
-          <w:ilvl w:val="0"/>
-          <w:numId w:val="2"/>
-        </w:numPr>
-        <w:rPr>
-          <w:rFonts w:ascii="Arial" w:hAnsi="Arial" w:cs="Arial"/>
-          <w:sz w:val="28"/>
-          <w:szCs w:val="28"/>
-        </w:rPr>
-      </w:pPr>
-      <w:r>
-        <w:rPr>
-          <w:rFonts w:ascii="Arial" w:hAnsi="Arial" w:cs="Arial"/>
-          <w:sz w:val="28"/>
-          <w:szCs w:val="28"/>
-        </w:rPr>
-        <w:lastRenderedPageBreak/>
-        <w:t>Consultar todos los Ingredientes</w:t>
-      </w:r>
-    </w:p>
-    <w:p>
-      <w:pPr>
-        <w:rPr>
-          <w:rFonts w:ascii="Arial" w:hAnsi="Arial" w:cs="Arial"/>
-          <w:sz w:val="28"/>
-          <w:szCs w:val="28"/>
-        </w:rPr>
-      </w:pPr>
+      <w:r>
+        <w:rPr>
+          <w:noProof/>
+        </w:rPr>
+        <w:t xml:space="preserve"> </w:t>
+      </w:r>
+    </w:p>
+    <w:p>
+      <w:pPr>
+        <w:rPr>
+          <w:b/>
+          <w:bCs/>
+          <w:noProof/>
+        </w:rPr>
+      </w:pPr>
+      <w:r>
+        <w:rPr>
+          <w:b/>
+          <w:bCs/>
+          <w:noProof/>
+        </w:rPr>
+        <w:t>Y cuando no se encuentra</w:t>
+      </w:r>
+    </w:p>
+    <w:p>
       <w:r>
         <w:rPr>
           <w:noProof/>
         </w:rPr>
         <w:drawing>
-          <wp:inline distT="0" distB="0" distL="0" distR="0" wp14:anchorId="2F3AF71C" wp14:editId="7DE3DF68">
-            <wp:extent cx="3428365" cy="3860800"/>
-            <wp:effectExtent l="0" t="0" r="635" b="6350"/>
-            <wp:docPr id="269676010" name="Imagen 1" descr="Imagen que contiene Interfaz de usuario gráfica&#10;&#10;Descripción generada automáticamente"/>
+          <wp:inline distT="0" distB="0" distL="0" distR="0" wp14:anchorId="5EBF1FE1" wp14:editId="1EA4D067">
+            <wp:extent cx="5400040" cy="1903730"/>
+            <wp:effectExtent l="0" t="0" r="0" b="1270"/>
+            <wp:docPr id="773108543" name="Imagen 1" descr="Interfaz de usuario gráfica, Texto, Aplicación, Correo electrónico&#10;&#10;Descripción generada automáticamente"/>
             <wp:cNvGraphicFramePr>
               <a:graphicFrameLocks xmlns:a="http://schemas.openxmlformats.org/drawingml/2006/main" noChangeAspect="1"/>
             </wp:cNvGraphicFramePr>
@@ -1734,7 +1800,7 @@
               <a:graphicData uri="http://schemas.openxmlformats.org/drawingml/2006/picture">
                 <pic:pic xmlns:pic="http://schemas.openxmlformats.org/drawingml/2006/picture">
                   <pic:nvPicPr>
-                    <pic:cNvPr id="269676010" name="Imagen 1" descr="Imagen que contiene Interfaz de usuario gráfica&#10;&#10;Descripción generada automáticamente"/>
+                    <pic:cNvPr id="773108543" name="Imagen 1" descr="Interfaz de usuario gráfica, Texto, Aplicación, Correo electrónico&#10;&#10;Descripción generada automáticamente"/>
                     <pic:cNvPicPr/>
                   </pic:nvPicPr>
                   <pic:blipFill>
@@ -1746,7 +1812,7 @@
                   <pic:spPr>
                     <a:xfrm>
                       <a:off x="0" y="0"/>
-                      <a:ext cx="3438033" cy="3871687"/>
+                      <a:ext cx="5400040" cy="1903730"/>
                     </a:xfrm>
                     <a:prstGeom prst="rect">
                       <a:avLst/>
@@ -1761,6 +1827,11 @@
     </w:p>
     <w:p>
       <w:pPr>
+        <w:pStyle w:val="Prrafodelista"/>
+        <w:numPr>
+          <w:ilvl w:val="0"/>
+          <w:numId w:val="2"/>
+        </w:numPr>
         <w:rPr>
           <w:rFonts w:ascii="Arial" w:hAnsi="Arial" w:cs="Arial"/>
           <w:sz w:val="28"/>
@@ -1769,13 +1840,31 @@
       </w:pPr>
       <w:r>
         <w:rPr>
+          <w:rFonts w:ascii="Arial" w:hAnsi="Arial" w:cs="Arial"/>
+          <w:sz w:val="28"/>
+          <w:szCs w:val="28"/>
+        </w:rPr>
+        <w:lastRenderedPageBreak/>
+        <w:t>Consultar todos los Ingredientes</w:t>
+      </w:r>
+    </w:p>
+    <w:p>
+      <w:pPr>
+        <w:rPr>
+          <w:rFonts w:ascii="Arial" w:hAnsi="Arial" w:cs="Arial"/>
+          <w:sz w:val="28"/>
+          <w:szCs w:val="28"/>
+        </w:rPr>
+      </w:pPr>
+      <w:r>
+        <w:rPr>
           <w:noProof/>
         </w:rPr>
         <w:drawing>
-          <wp:inline distT="0" distB="0" distL="0" distR="0" wp14:anchorId="07B62DAE" wp14:editId="2971B7AA">
-            <wp:extent cx="3634320" cy="4508500"/>
-            <wp:effectExtent l="0" t="0" r="4445" b="6350"/>
-            <wp:docPr id="1413772822" name="Imagen 1" descr="Texto&#10;&#10;Descripción generada automáticamente con confianza baja"/>
+          <wp:inline distT="0" distB="0" distL="0" distR="0" wp14:anchorId="6FD4D0B0" wp14:editId="0067CB57">
+            <wp:extent cx="5144278" cy="3978589"/>
+            <wp:effectExtent l="0" t="0" r="0" b="3175"/>
+            <wp:docPr id="1311092359" name="Imagen 1"/>
             <wp:cNvGraphicFramePr>
               <a:graphicFrameLocks xmlns:a="http://schemas.openxmlformats.org/drawingml/2006/main" noChangeAspect="1"/>
             </wp:cNvGraphicFramePr>
@@ -1783,7 +1872,7 @@
               <a:graphicData uri="http://schemas.openxmlformats.org/drawingml/2006/picture">
                 <pic:pic xmlns:pic="http://schemas.openxmlformats.org/drawingml/2006/picture">
                   <pic:nvPicPr>
-                    <pic:cNvPr id="1413772822" name="Imagen 1" descr="Texto&#10;&#10;Descripción generada automáticamente con confianza baja"/>
+                    <pic:cNvPr id="1311092359" name=""/>
                     <pic:cNvPicPr/>
                   </pic:nvPicPr>
                   <pic:blipFill>
@@ -1795,7 +1884,7 @@
                   <pic:spPr>
                     <a:xfrm>
                       <a:off x="0" y="0"/>
-                      <a:ext cx="3638792" cy="4514048"/>
+                      <a:ext cx="5147738" cy="3981265"/>
                     </a:xfrm>
                     <a:prstGeom prst="rect">
                       <a:avLst/>
@@ -1807,47 +1896,21 @@
           </wp:inline>
         </w:drawing>
       </w:r>
-    </w:p>
-    <w:p>
-      <w:pPr>
-        <w:pStyle w:val="Prrafodelista"/>
-        <w:numPr>
-          <w:ilvl w:val="0"/>
-          <w:numId w:val="3"/>
-        </w:numPr>
-        <w:rPr>
-          <w:rFonts w:ascii="Arial" w:hAnsi="Arial" w:cs="Arial"/>
-          <w:sz w:val="28"/>
-          <w:szCs w:val="28"/>
-        </w:rPr>
-      </w:pPr>
-      <w:r>
-        <w:rPr>
-          <w:rFonts w:ascii="Arial" w:hAnsi="Arial" w:cs="Arial"/>
-          <w:sz w:val="28"/>
-          <w:szCs w:val="28"/>
-        </w:rPr>
-        <w:lastRenderedPageBreak/>
-        <w:t>Consultar un ingrediente según su ID</w:t>
-      </w:r>
-    </w:p>
-    <w:p>
-      <w:pPr>
-        <w:rPr>
-          <w:rFonts w:ascii="Arial" w:hAnsi="Arial" w:cs="Arial"/>
-          <w:sz w:val="28"/>
-          <w:szCs w:val="28"/>
-        </w:rPr>
-      </w:pPr>
+      <w:r>
+        <w:rPr>
+          <w:noProof/>
+        </w:rPr>
+        <w:t xml:space="preserve"> </w:t>
+      </w:r>
       <w:r>
         <w:rPr>
           <w:noProof/>
         </w:rPr>
         <w:drawing>
-          <wp:inline distT="0" distB="0" distL="0" distR="0" wp14:anchorId="678D1D39" wp14:editId="48B5E218">
-            <wp:extent cx="5514034" cy="3962400"/>
-            <wp:effectExtent l="0" t="0" r="0" b="0"/>
-            <wp:docPr id="480840956" name="Imagen 1" descr="Interfaz de usuario gráfica, Texto, Aplicación&#10;&#10;Descripción generada automáticamente"/>
+          <wp:inline distT="0" distB="0" distL="0" distR="0" wp14:anchorId="6540B958" wp14:editId="38BDA80D">
+            <wp:extent cx="5209519" cy="4397829"/>
+            <wp:effectExtent l="0" t="0" r="0" b="3175"/>
+            <wp:docPr id="410630039" name="Imagen 1" descr="Interfaz de usuario gráfica, Texto, Aplicación&#10;&#10;Descripción generada automáticamente"/>
             <wp:cNvGraphicFramePr>
               <a:graphicFrameLocks xmlns:a="http://schemas.openxmlformats.org/drawingml/2006/main" noChangeAspect="1"/>
             </wp:cNvGraphicFramePr>
@@ -1855,7 +1918,7 @@
               <a:graphicData uri="http://schemas.openxmlformats.org/drawingml/2006/picture">
                 <pic:pic xmlns:pic="http://schemas.openxmlformats.org/drawingml/2006/picture">
                   <pic:nvPicPr>
-                    <pic:cNvPr id="480840956" name="Imagen 1" descr="Interfaz de usuario gráfica, Texto, Aplicación&#10;&#10;Descripción generada automáticamente"/>
+                    <pic:cNvPr id="410630039" name="Imagen 1" descr="Interfaz de usuario gráfica, Texto, Aplicación&#10;&#10;Descripción generada automáticamente"/>
                     <pic:cNvPicPr/>
                   </pic:nvPicPr>
                   <pic:blipFill>
@@ -1867,7 +1930,7 @@
                   <pic:spPr>
                     <a:xfrm>
                       <a:off x="0" y="0"/>
-                      <a:ext cx="5536236" cy="3978355"/>
+                      <a:ext cx="5213089" cy="4400843"/>
                     </a:xfrm>
                     <a:prstGeom prst="rect">
                       <a:avLst/>
@@ -1879,15 +1942,47 @@
           </wp:inline>
         </w:drawing>
       </w:r>
+    </w:p>
+    <w:p>
+      <w:pPr>
+        <w:pStyle w:val="Prrafodelista"/>
+        <w:numPr>
+          <w:ilvl w:val="0"/>
+          <w:numId w:val="3"/>
+        </w:numPr>
+        <w:rPr>
+          <w:rFonts w:ascii="Arial" w:hAnsi="Arial" w:cs="Arial"/>
+          <w:sz w:val="28"/>
+          <w:szCs w:val="28"/>
+        </w:rPr>
+      </w:pPr>
+      <w:r>
+        <w:rPr>
+          <w:rFonts w:ascii="Arial" w:hAnsi="Arial" w:cs="Arial"/>
+          <w:sz w:val="28"/>
+          <w:szCs w:val="28"/>
+        </w:rPr>
+        <w:lastRenderedPageBreak/>
+        <w:t>Consultar un ingrediente según su ID</w:t>
+      </w:r>
+    </w:p>
+    <w:p>
+      <w:pPr>
+        <w:rPr>
+          <w:rFonts w:ascii="Arial" w:hAnsi="Arial" w:cs="Arial"/>
+          <w:sz w:val="28"/>
+          <w:szCs w:val="28"/>
+        </w:rPr>
+      </w:pPr>
       <w:r>
         <w:rPr>
           <w:noProof/>
         </w:rPr>
         <w:drawing>
-          <wp:inline distT="0" distB="0" distL="0" distR="0" wp14:anchorId="6E21E997" wp14:editId="247ADDC4">
-            <wp:extent cx="5478431" cy="3905250"/>
-            <wp:effectExtent l="0" t="0" r="8255" b="0"/>
-            <wp:docPr id="1519793934" name="Imagen 1" descr="Interfaz de usuario gráfica, Texto&#10;&#10;Descripción generada automáticamente"/>
+          <wp:inline distT="0" distB="0" distL="0" distR="0" wp14:anchorId="02F8FDC2" wp14:editId="0B32A3DB">
+            <wp:extent cx="4802155" cy="3301764"/>
+            <wp:effectExtent l="0" t="0" r="0" b="0"/>
+            <wp:docPr id="1597310096" name="Imagen 1"/>
             <wp:cNvGraphicFramePr>
               <a:graphicFrameLocks xmlns:a="http://schemas.openxmlformats.org/drawingml/2006/main" noChangeAspect="1"/>
             </wp:cNvGraphicFramePr>
@@ -1895,7 +1990,7 @@
               <a:graphicData uri="http://schemas.openxmlformats.org/drawingml/2006/picture">
                 <pic:pic xmlns:pic="http://schemas.openxmlformats.org/drawingml/2006/picture">
                   <pic:nvPicPr>
-                    <pic:cNvPr id="1519793934" name="Imagen 1" descr="Interfaz de usuario gráfica, Texto&#10;&#10;Descripción generada automáticamente"/>
+                    <pic:cNvPr id="1597310096" name=""/>
                     <pic:cNvPicPr/>
                   </pic:nvPicPr>
                   <pic:blipFill>
@@ -1907,7 +2002,7 @@
                   <pic:spPr>
                     <a:xfrm>
                       <a:off x="0" y="0"/>
-                      <a:ext cx="5486534" cy="3911026"/>
+                      <a:ext cx="4812214" cy="3308680"/>
                     </a:xfrm>
                     <a:prstGeom prst="rect">
                       <a:avLst/>
@@ -1932,12 +2027,11 @@
         <w:rPr>
           <w:noProof/>
         </w:rPr>
-        <w:lastRenderedPageBreak/>
         <w:drawing>
-          <wp:inline distT="0" distB="0" distL="0" distR="0" wp14:anchorId="261167C5" wp14:editId="4899B746">
-            <wp:extent cx="5400040" cy="2227580"/>
-            <wp:effectExtent l="0" t="0" r="0" b="1270"/>
-            <wp:docPr id="1306285532" name="Imagen 1" descr="Interfaz de usuario gráfica, Texto, Aplicación, Correo electrónico, Sitio web&#10;&#10;Descripción generada automáticamente"/>
+          <wp:inline distT="0" distB="0" distL="0" distR="0" wp14:anchorId="657D4955" wp14:editId="5965FDC3">
+            <wp:extent cx="4710318" cy="3159968"/>
+            <wp:effectExtent l="0" t="0" r="0" b="2540"/>
+            <wp:docPr id="1330217914" name="Imagen 1" descr="Interfaz de usuario gráfica, Texto, Aplicación, Correo electrónico&#10;&#10;Descripción generada automáticamente"/>
             <wp:cNvGraphicFramePr>
               <a:graphicFrameLocks xmlns:a="http://schemas.openxmlformats.org/drawingml/2006/main" noChangeAspect="1"/>
             </wp:cNvGraphicFramePr>
@@ -1945,7 +2039,7 @@
               <a:graphicData uri="http://schemas.openxmlformats.org/drawingml/2006/picture">
                 <pic:pic xmlns:pic="http://schemas.openxmlformats.org/drawingml/2006/picture">
                   <pic:nvPicPr>
-                    <pic:cNvPr id="1306285532" name="Imagen 1" descr="Interfaz de usuario gráfica, Texto, Aplicación, Correo electrónico, Sitio web&#10;&#10;Descripción generada automáticamente"/>
+                    <pic:cNvPr id="1330217914" name="Imagen 1" descr="Interfaz de usuario gráfica, Texto, Aplicación, Correo electrónico&#10;&#10;Descripción generada automáticamente"/>
                     <pic:cNvPicPr/>
                   </pic:nvPicPr>
                   <pic:blipFill>
@@ -1957,7 +2051,7 @@
                   <pic:spPr>
                     <a:xfrm>
                       <a:off x="0" y="0"/>
-                      <a:ext cx="5400040" cy="2227580"/>
+                      <a:ext cx="4711921" cy="3161044"/>
                     </a:xfrm>
                     <a:prstGeom prst="rect">
                       <a:avLst/>
@@ -1969,55 +2063,21 @@
           </wp:inline>
         </w:drawing>
       </w:r>
-    </w:p>
-    <w:p>
-      <w:pPr>
-        <w:rPr>
-          <w:rFonts w:ascii="Arial" w:hAnsi="Arial" w:cs="Arial"/>
-          <w:sz w:val="28"/>
-          <w:szCs w:val="28"/>
-        </w:rPr>
-      </w:pPr>
-    </w:p>
-    <w:p>
-      <w:pPr>
-        <w:pStyle w:val="Prrafodelista"/>
-        <w:numPr>
-          <w:ilvl w:val="0"/>
-          <w:numId w:val="3"/>
-        </w:numPr>
-        <w:rPr>
-          <w:rFonts w:ascii="Arial" w:hAnsi="Arial" w:cs="Arial"/>
-          <w:sz w:val="28"/>
-          <w:szCs w:val="28"/>
-        </w:rPr>
-      </w:pPr>
-      <w:r>
-        <w:rPr>
-          <w:rFonts w:ascii="Arial" w:hAnsi="Arial" w:cs="Arial"/>
-          <w:sz w:val="28"/>
-          <w:szCs w:val="28"/>
-        </w:rPr>
-        <w:t>Consultar un ingrediente según su nombre</w:t>
-      </w:r>
-    </w:p>
-    <w:p>
-      <w:pPr>
-        <w:rPr>
-          <w:rFonts w:ascii="Arial" w:hAnsi="Arial" w:cs="Arial"/>
-          <w:sz w:val="28"/>
-          <w:szCs w:val="28"/>
-        </w:rPr>
-      </w:pPr>
+      <w:r>
+        <w:rPr>
+          <w:noProof/>
+        </w:rPr>
+        <w:t xml:space="preserve"> </w:t>
+      </w:r>
       <w:r>
         <w:rPr>
           <w:noProof/>
         </w:rPr>
         <w:drawing>
-          <wp:inline distT="0" distB="0" distL="0" distR="0" wp14:anchorId="72D252DB" wp14:editId="2C4DED29">
-            <wp:extent cx="5139293" cy="3667125"/>
-            <wp:effectExtent l="0" t="0" r="4445" b="0"/>
-            <wp:docPr id="1577879783" name="Imagen 1" descr="Interfaz de usuario gráfica, Texto&#10;&#10;Descripción generada automáticamente"/>
+          <wp:inline distT="0" distB="0" distL="0" distR="0" wp14:anchorId="1B668421" wp14:editId="712A57F2">
+            <wp:extent cx="4696408" cy="1946712"/>
+            <wp:effectExtent l="0" t="0" r="0" b="0"/>
+            <wp:docPr id="1253780103" name="Imagen 1" descr="Interfaz de usuario gráfica, Texto, Aplicación&#10;&#10;Descripción generada automáticamente"/>
             <wp:cNvGraphicFramePr>
               <a:graphicFrameLocks xmlns:a="http://schemas.openxmlformats.org/drawingml/2006/main" noChangeAspect="1"/>
             </wp:cNvGraphicFramePr>
@@ -2025,7 +2085,7 @@
               <a:graphicData uri="http://schemas.openxmlformats.org/drawingml/2006/picture">
                 <pic:pic xmlns:pic="http://schemas.openxmlformats.org/drawingml/2006/picture">
                   <pic:nvPicPr>
-                    <pic:cNvPr id="1577879783" name="Imagen 1" descr="Interfaz de usuario gráfica, Texto&#10;&#10;Descripción generada automáticamente"/>
+                    <pic:cNvPr id="1253780103" name="Imagen 1" descr="Interfaz de usuario gráfica, Texto, Aplicación&#10;&#10;Descripción generada automáticamente"/>
                     <pic:cNvPicPr/>
                   </pic:nvPicPr>
                   <pic:blipFill>
@@ -2037,7 +2097,7 @@
                   <pic:spPr>
                     <a:xfrm>
                       <a:off x="0" y="0"/>
-                      <a:ext cx="5140333" cy="3667867"/>
+                      <a:ext cx="4709716" cy="1952228"/>
                     </a:xfrm>
                     <a:prstGeom prst="rect">
                       <a:avLst/>
@@ -2049,15 +2109,47 @@
           </wp:inline>
         </w:drawing>
       </w:r>
+    </w:p>
+    <w:p>
+      <w:pPr>
+        <w:pStyle w:val="Prrafodelista"/>
+        <w:numPr>
+          <w:ilvl w:val="0"/>
+          <w:numId w:val="3"/>
+        </w:numPr>
+        <w:rPr>
+          <w:rFonts w:ascii="Arial" w:hAnsi="Arial" w:cs="Arial"/>
+          <w:sz w:val="28"/>
+          <w:szCs w:val="28"/>
+        </w:rPr>
+      </w:pPr>
+      <w:r>
+        <w:rPr>
+          <w:rFonts w:ascii="Arial" w:hAnsi="Arial" w:cs="Arial"/>
+          <w:sz w:val="28"/>
+          <w:szCs w:val="28"/>
+        </w:rPr>
+        <w:lastRenderedPageBreak/>
+        <w:t>Consultar un ingrediente según su nombre</w:t>
+      </w:r>
+    </w:p>
+    <w:p>
+      <w:pPr>
+        <w:rPr>
+          <w:rFonts w:ascii="Arial" w:hAnsi="Arial" w:cs="Arial"/>
+          <w:sz w:val="28"/>
+          <w:szCs w:val="28"/>
+        </w:rPr>
+      </w:pPr>
       <w:r>
         <w:rPr>
           <w:noProof/>
         </w:rPr>
         <w:drawing>
-          <wp:inline distT="0" distB="0" distL="0" distR="0" wp14:anchorId="566D0B48" wp14:editId="72730E8F">
-            <wp:extent cx="5124450" cy="2164514"/>
-            <wp:effectExtent l="0" t="0" r="0" b="7620"/>
-            <wp:docPr id="40811563" name="Imagen 1" descr="Interfaz de usuario gráfica, Texto, Aplicación, Correo electrónico&#10;&#10;Descripción generada automáticamente"/>
+          <wp:inline distT="0" distB="0" distL="0" distR="0" wp14:anchorId="467D7C42" wp14:editId="284BDE19">
+            <wp:extent cx="5400040" cy="3194050"/>
+            <wp:effectExtent l="0" t="0" r="0" b="6350"/>
+            <wp:docPr id="610289081" name="Imagen 1"/>
             <wp:cNvGraphicFramePr>
               <a:graphicFrameLocks xmlns:a="http://schemas.openxmlformats.org/drawingml/2006/main" noChangeAspect="1"/>
             </wp:cNvGraphicFramePr>
@@ -2065,7 +2157,7 @@
               <a:graphicData uri="http://schemas.openxmlformats.org/drawingml/2006/picture">
                 <pic:pic xmlns:pic="http://schemas.openxmlformats.org/drawingml/2006/picture">
                   <pic:nvPicPr>
-                    <pic:cNvPr id="40811563" name="Imagen 1" descr="Interfaz de usuario gráfica, Texto, Aplicación, Correo electrónico&#10;&#10;Descripción generada automáticamente"/>
+                    <pic:cNvPr id="610289081" name=""/>
                     <pic:cNvPicPr/>
                   </pic:nvPicPr>
                   <pic:blipFill>
@@ -2077,7 +2169,7 @@
                   <pic:spPr>
                     <a:xfrm>
                       <a:off x="0" y="0"/>
-                      <a:ext cx="5128369" cy="2166169"/>
+                      <a:ext cx="5400040" cy="3194050"/>
                     </a:xfrm>
                     <a:prstGeom prst="rect">
                       <a:avLst/>
@@ -2089,47 +2181,21 @@
           </wp:inline>
         </w:drawing>
       </w:r>
-    </w:p>
-    <w:p>
-      <w:pPr>
-        <w:pStyle w:val="Prrafodelista"/>
-        <w:numPr>
-          <w:ilvl w:val="0"/>
-          <w:numId w:val="3"/>
-        </w:numPr>
-        <w:rPr>
-          <w:rFonts w:ascii="Arial" w:hAnsi="Arial" w:cs="Arial"/>
-          <w:sz w:val="28"/>
-          <w:szCs w:val="28"/>
-        </w:rPr>
-      </w:pPr>
-      <w:r>
-        <w:rPr>
-          <w:rFonts w:ascii="Arial" w:hAnsi="Arial" w:cs="Arial"/>
-          <w:sz w:val="28"/>
-          <w:szCs w:val="28"/>
-        </w:rPr>
-        <w:lastRenderedPageBreak/>
-        <w:t>Consultar si un ingrediente es sano según su ID</w:t>
-      </w:r>
-    </w:p>
-    <w:p>
-      <w:pPr>
-        <w:rPr>
-          <w:rFonts w:ascii="Arial" w:hAnsi="Arial" w:cs="Arial"/>
-          <w:sz w:val="28"/>
-          <w:szCs w:val="28"/>
-        </w:rPr>
-      </w:pPr>
+      <w:r>
+        <w:rPr>
+          <w:noProof/>
+        </w:rPr>
+        <w:t xml:space="preserve"> </w:t>
+      </w:r>
       <w:r>
         <w:rPr>
           <w:noProof/>
         </w:rPr>
         <w:drawing>
-          <wp:inline distT="0" distB="0" distL="0" distR="0" wp14:anchorId="2CE6A735" wp14:editId="335DB455">
-            <wp:extent cx="5400040" cy="2627630"/>
-            <wp:effectExtent l="0" t="0" r="0" b="1270"/>
-            <wp:docPr id="2122121689" name="Imagen 1" descr="Interfaz de usuario gráfica, Texto, Aplicación, Correo electrónico&#10;&#10;Descripción generada automáticamente"/>
+          <wp:inline distT="0" distB="0" distL="0" distR="0" wp14:anchorId="46779BB6" wp14:editId="740C1CBF">
+            <wp:extent cx="5400040" cy="1779905"/>
+            <wp:effectExtent l="0" t="0" r="0" b="0"/>
+            <wp:docPr id="1638036634" name="Imagen 1" descr="Interfaz de usuario gráfica, Texto, Aplicación, Correo electrónico&#10;&#10;Descripción generada automáticamente"/>
             <wp:cNvGraphicFramePr>
               <a:graphicFrameLocks xmlns:a="http://schemas.openxmlformats.org/drawingml/2006/main" noChangeAspect="1"/>
             </wp:cNvGraphicFramePr>
@@ -2137,7 +2203,7 @@
               <a:graphicData uri="http://schemas.openxmlformats.org/drawingml/2006/picture">
                 <pic:pic xmlns:pic="http://schemas.openxmlformats.org/drawingml/2006/picture">
                   <pic:nvPicPr>
-                    <pic:cNvPr id="2122121689" name="Imagen 1" descr="Interfaz de usuario gráfica, Texto, Aplicación, Correo electrónico&#10;&#10;Descripción generada automáticamente"/>
+                    <pic:cNvPr id="1638036634" name="Imagen 1" descr="Interfaz de usuario gráfica, Texto, Aplicación, Correo electrónico&#10;&#10;Descripción generada automáticamente"/>
                     <pic:cNvPicPr/>
                   </pic:nvPicPr>
                   <pic:blipFill>
@@ -2149,7 +2215,7 @@
                   <pic:spPr>
                     <a:xfrm>
                       <a:off x="0" y="0"/>
-                      <a:ext cx="5400040" cy="2627630"/>
+                      <a:ext cx="5400040" cy="1779905"/>
                     </a:xfrm>
                     <a:prstGeom prst="rect">
                       <a:avLst/>
@@ -2164,6 +2230,11 @@
     </w:p>
     <w:p>
       <w:pPr>
+        <w:pStyle w:val="Prrafodelista"/>
+        <w:numPr>
+          <w:ilvl w:val="0"/>
+          <w:numId w:val="3"/>
+        </w:numPr>
         <w:rPr>
           <w:rFonts w:ascii="Arial" w:hAnsi="Arial" w:cs="Arial"/>
           <w:sz w:val="28"/>
@@ -2172,13 +2243,30 @@
       </w:pPr>
       <w:r>
         <w:rPr>
+          <w:rFonts w:ascii="Arial" w:hAnsi="Arial" w:cs="Arial"/>
+          <w:sz w:val="28"/>
+          <w:szCs w:val="28"/>
+        </w:rPr>
+        <w:t>Consultar si un ingrediente es sano según su ID</w:t>
+      </w:r>
+    </w:p>
+    <w:p>
+      <w:pPr>
+        <w:rPr>
+          <w:rFonts w:ascii="Arial" w:hAnsi="Arial" w:cs="Arial"/>
+          <w:sz w:val="28"/>
+          <w:szCs w:val="28"/>
+        </w:rPr>
+      </w:pPr>
+      <w:r>
+        <w:rPr>
           <w:noProof/>
         </w:rPr>
         <w:drawing>
-          <wp:inline distT="0" distB="0" distL="0" distR="0" wp14:anchorId="0B1B0C19" wp14:editId="29AAD253">
-            <wp:extent cx="5400040" cy="2559050"/>
-            <wp:effectExtent l="0" t="0" r="0" b="0"/>
-            <wp:docPr id="1192391980" name="Imagen 1" descr="Interfaz de usuario gráfica, Texto, Aplicación&#10;&#10;Descripción generada automáticamente"/>
+          <wp:inline distT="0" distB="0" distL="0" distR="0" wp14:anchorId="11A823E2" wp14:editId="24FF92A7">
+            <wp:extent cx="5400040" cy="2417445"/>
+            <wp:effectExtent l="0" t="0" r="0" b="1905"/>
+            <wp:docPr id="102011436" name="Imagen 1"/>
             <wp:cNvGraphicFramePr>
               <a:graphicFrameLocks xmlns:a="http://schemas.openxmlformats.org/drawingml/2006/main" noChangeAspect="1"/>
             </wp:cNvGraphicFramePr>
@@ -2186,7 +2274,7 @@
               <a:graphicData uri="http://schemas.openxmlformats.org/drawingml/2006/picture">
                 <pic:pic xmlns:pic="http://schemas.openxmlformats.org/drawingml/2006/picture">
                   <pic:nvPicPr>
-                    <pic:cNvPr id="1192391980" name="Imagen 1" descr="Interfaz de usuario gráfica, Texto, Aplicación&#10;&#10;Descripción generada automáticamente"/>
+                    <pic:cNvPr id="102011436" name=""/>
                     <pic:cNvPicPr/>
                   </pic:nvPicPr>
                   <pic:blipFill>
@@ -2198,7 +2286,7 @@
                   <pic:spPr>
                     <a:xfrm>
                       <a:off x="0" y="0"/>
-                      <a:ext cx="5400040" cy="2559050"/>
+                      <a:ext cx="5400040" cy="2417445"/>
                     </a:xfrm>
                     <a:prstGeom prst="rect">
                       <a:avLst/>
@@ -2223,11 +2311,12 @@
         <w:rPr>
           <w:noProof/>
         </w:rPr>
+        <w:lastRenderedPageBreak/>
         <w:drawing>
-          <wp:inline distT="0" distB="0" distL="0" distR="0" wp14:anchorId="03199808" wp14:editId="082F94F3">
-            <wp:extent cx="5400040" cy="2282825"/>
-            <wp:effectExtent l="0" t="0" r="0" b="3175"/>
-            <wp:docPr id="1185179004" name="Imagen 1" descr="Interfaz de usuario gráfica, Texto, Aplicación, Correo electrónico&#10;&#10;Descripción generada automáticamente"/>
+          <wp:inline distT="0" distB="0" distL="0" distR="0" wp14:anchorId="76835A62" wp14:editId="726EDAF4">
+            <wp:extent cx="5400040" cy="2446020"/>
+            <wp:effectExtent l="0" t="0" r="0" b="0"/>
+            <wp:docPr id="1085733719" name="Imagen 1" descr="Interfaz de usuario gráfica, Texto, Aplicación&#10;&#10;Descripción generada automáticamente"/>
             <wp:cNvGraphicFramePr>
               <a:graphicFrameLocks xmlns:a="http://schemas.openxmlformats.org/drawingml/2006/main" noChangeAspect="1"/>
             </wp:cNvGraphicFramePr>
@@ -2235,7 +2324,7 @@
               <a:graphicData uri="http://schemas.openxmlformats.org/drawingml/2006/picture">
                 <pic:pic xmlns:pic="http://schemas.openxmlformats.org/drawingml/2006/picture">
                   <pic:nvPicPr>
-                    <pic:cNvPr id="1185179004" name="Imagen 1" descr="Interfaz de usuario gráfica, Texto, Aplicación, Correo electrónico&#10;&#10;Descripción generada automáticamente"/>
+                    <pic:cNvPr id="1085733719" name="Imagen 1" descr="Interfaz de usuario gráfica, Texto, Aplicación&#10;&#10;Descripción generada automáticamente"/>
                     <pic:cNvPicPr/>
                   </pic:nvPicPr>
                   <pic:blipFill>
@@ -2247,7 +2336,7 @@
                   <pic:spPr>
                     <a:xfrm>
                       <a:off x="0" y="0"/>
-                      <a:ext cx="5400040" cy="2282825"/>
+                      <a:ext cx="5400040" cy="2446020"/>
                     </a:xfrm>
                     <a:prstGeom prst="rect">
                       <a:avLst/>
@@ -2268,77 +2357,15 @@
           <w:szCs w:val="28"/>
         </w:rPr>
       </w:pPr>
-    </w:p>
-    <w:p>
-      <w:pPr>
-        <w:rPr>
-          <w:rFonts w:ascii="Arial" w:hAnsi="Arial" w:cs="Arial"/>
-          <w:sz w:val="28"/>
-          <w:szCs w:val="28"/>
-        </w:rPr>
-      </w:pPr>
-    </w:p>
-    <w:p>
-      <w:pPr>
-        <w:pStyle w:val="Prrafodelista"/>
-        <w:numPr>
-          <w:ilvl w:val="0"/>
-          <w:numId w:val="3"/>
-        </w:numPr>
-        <w:rPr>
-          <w:rFonts w:ascii="Arial" w:hAnsi="Arial" w:cs="Arial"/>
-          <w:sz w:val="28"/>
-          <w:szCs w:val="28"/>
-        </w:rPr>
-      </w:pPr>
-      <w:r>
-        <w:rPr>
-          <w:rFonts w:ascii="Arial" w:hAnsi="Arial" w:cs="Arial"/>
-          <w:sz w:val="28"/>
-          <w:szCs w:val="28"/>
-        </w:rPr>
-        <w:lastRenderedPageBreak/>
-        <w:t xml:space="preserve">Reabastecer un </w:t>
-      </w:r>
-      <w:r>
-        <w:rPr>
-          <w:rFonts w:ascii="Arial" w:hAnsi="Arial" w:cs="Arial"/>
-          <w:sz w:val="28"/>
-          <w:szCs w:val="28"/>
-        </w:rPr>
-        <w:t>ingrediente</w:t>
-      </w:r>
-      <w:r>
-        <w:rPr>
-          <w:rFonts w:ascii="Arial" w:hAnsi="Arial" w:cs="Arial"/>
-          <w:sz w:val="28"/>
-          <w:szCs w:val="28"/>
-        </w:rPr>
-        <w:t xml:space="preserve"> según su ID</w:t>
-      </w:r>
-    </w:p>
-    <w:p>
-      <w:r>
-        <w:t>En el punto 5.9 se consultaron las “Fresas frescas”, actualmente tienen un inventario de 0, ahora vamos a realizar el proceso de abastecimiento</w:t>
-      </w:r>
-    </w:p>
-    <w:p>
-      <w:pPr>
-        <w:rPr>
-          <w:rFonts w:ascii="Arial" w:hAnsi="Arial" w:cs="Arial"/>
-          <w:sz w:val="24"/>
-          <w:szCs w:val="24"/>
-        </w:rPr>
-      </w:pPr>
       <w:r>
         <w:rPr>
           <w:noProof/>
         </w:rPr>
         <w:drawing>
-          <wp:inline distT="0" distB="0" distL="0" distR="0" wp14:anchorId="008F6E4F" wp14:editId="1F276F77">
-            <wp:extent cx="5080000" cy="2382295"/>
-            <wp:effectExtent l="0" t="0" r="6350" b="0"/>
-            <wp:docPr id="665216659" name="Imagen 1" descr="Interfaz de usuario gráfica, Texto, Aplicación, Correo electrónico&#10;&#10;Descripción generada automáticamente"/>
+          <wp:inline distT="0" distB="0" distL="0" distR="0" wp14:anchorId="1C20F257" wp14:editId="45038C3C">
+            <wp:extent cx="5400040" cy="2002790"/>
+            <wp:effectExtent l="0" t="0" r="0" b="0"/>
+            <wp:docPr id="1544402005" name="Imagen 1" descr="Interfaz de usuario gráfica, Texto, Aplicación, Correo electrónico&#10;&#10;Descripción generada automáticamente"/>
             <wp:cNvGraphicFramePr>
               <a:graphicFrameLocks xmlns:a="http://schemas.openxmlformats.org/drawingml/2006/main" noChangeAspect="1"/>
             </wp:cNvGraphicFramePr>
@@ -2346,7 +2373,7 @@
               <a:graphicData uri="http://schemas.openxmlformats.org/drawingml/2006/picture">
                 <pic:pic xmlns:pic="http://schemas.openxmlformats.org/drawingml/2006/picture">
                   <pic:nvPicPr>
-                    <pic:cNvPr id="665216659" name="Imagen 1" descr="Interfaz de usuario gráfica, Texto, Aplicación, Correo electrónico&#10;&#10;Descripción generada automáticamente"/>
+                    <pic:cNvPr id="1544402005" name="Imagen 1" descr="Interfaz de usuario gráfica, Texto, Aplicación, Correo electrónico&#10;&#10;Descripción generada automáticamente"/>
                     <pic:cNvPicPr/>
                   </pic:nvPicPr>
                   <pic:blipFill>
@@ -2358,7 +2385,7 @@
                   <pic:spPr>
                     <a:xfrm>
                       <a:off x="0" y="0"/>
-                      <a:ext cx="5083666" cy="2384014"/>
+                      <a:ext cx="5400040" cy="2002790"/>
                     </a:xfrm>
                     <a:prstGeom prst="rect">
                       <a:avLst/>
@@ -2373,7 +2400,73 @@
     </w:p>
     <w:p>
       <w:pPr>
-        <w:pStyle w:val="Prrafodelista"/>
+        <w:rPr>
+          <w:rFonts w:ascii="Arial" w:hAnsi="Arial" w:cs="Arial"/>
+          <w:sz w:val="28"/>
+          <w:szCs w:val="28"/>
+        </w:rPr>
+      </w:pPr>
+    </w:p>
+    <w:p>
+      <w:pPr>
+        <w:rPr>
+          <w:rFonts w:ascii="Arial" w:hAnsi="Arial" w:cs="Arial"/>
+          <w:sz w:val="28"/>
+          <w:szCs w:val="28"/>
+        </w:rPr>
+      </w:pPr>
+    </w:p>
+    <w:p>
+      <w:pPr>
+        <w:pStyle w:val="Prrafodelista"/>
+        <w:numPr>
+          <w:ilvl w:val="0"/>
+          <w:numId w:val="3"/>
+        </w:numPr>
+        <w:rPr>
+          <w:rFonts w:ascii="Arial" w:hAnsi="Arial" w:cs="Arial"/>
+          <w:sz w:val="28"/>
+          <w:szCs w:val="28"/>
+        </w:rPr>
+      </w:pPr>
+      <w:r>
+        <w:rPr>
+          <w:rFonts w:ascii="Arial" w:hAnsi="Arial" w:cs="Arial"/>
+          <w:sz w:val="28"/>
+          <w:szCs w:val="28"/>
+        </w:rPr>
+        <w:t xml:space="preserve">Reabastecer un </w:t>
+      </w:r>
+      <w:r>
+        <w:rPr>
+          <w:rFonts w:ascii="Arial" w:hAnsi="Arial" w:cs="Arial"/>
+          <w:sz w:val="28"/>
+          <w:szCs w:val="28"/>
+        </w:rPr>
+        <w:t>ingrediente</w:t>
+      </w:r>
+      <w:r>
+        <w:rPr>
+          <w:rFonts w:ascii="Arial" w:hAnsi="Arial" w:cs="Arial"/>
+          <w:sz w:val="28"/>
+          <w:szCs w:val="28"/>
+        </w:rPr>
+        <w:t xml:space="preserve"> según su ID</w:t>
+      </w:r>
+    </w:p>
+    <w:p>
+      <w:r>
+        <w:t>En el punto 5.</w:t>
+      </w:r>
+      <w:r>
+        <w:t>10</w:t>
+      </w:r>
+      <w:r>
+        <w:t xml:space="preserve"> se consultaron las “Fresas frescas”, actualmente tienen un inventario de 0, ahora vamos a realizar el proceso de abastecimiento</w:t>
+      </w:r>
+    </w:p>
+    <w:p>
+      <w:pPr>
         <w:rPr>
           <w:rFonts w:ascii="Arial" w:hAnsi="Arial" w:cs="Arial"/>
           <w:sz w:val="24"/>
@@ -2382,38 +2475,13 @@
       </w:pPr>
       <w:r>
         <w:rPr>
-          <w:rFonts w:ascii="Arial" w:hAnsi="Arial" w:cs="Arial"/>
-          <w:sz w:val="24"/>
-          <w:szCs w:val="24"/>
-        </w:rPr>
-        <w:t>Procedemos a consultar las Fresas frescas</w:t>
-      </w:r>
-      <w:r>
-        <w:rPr>
-          <w:rFonts w:ascii="Arial" w:hAnsi="Arial" w:cs="Arial"/>
-          <w:sz w:val="24"/>
-          <w:szCs w:val="24"/>
-        </w:rPr>
-        <w:t xml:space="preserve"> para validar el inventario</w:t>
-      </w:r>
-    </w:p>
-    <w:p>
-      <w:pPr>
-        <w:rPr>
-          <w:rFonts w:ascii="Arial" w:hAnsi="Arial" w:cs="Arial"/>
-          <w:sz w:val="24"/>
-          <w:szCs w:val="24"/>
-        </w:rPr>
-      </w:pPr>
-      <w:r>
-        <w:rPr>
           <w:noProof/>
         </w:rPr>
         <w:drawing>
-          <wp:inline distT="0" distB="0" distL="0" distR="0" wp14:anchorId="60756D5B" wp14:editId="789B0CBE">
-            <wp:extent cx="4701954" cy="3314700"/>
-            <wp:effectExtent l="0" t="0" r="3810" b="0"/>
-            <wp:docPr id="829923751" name="Imagen 1" descr="Interfaz de usuario gráfica, Texto&#10;&#10;Descripción generada automáticamente"/>
+          <wp:inline distT="0" distB="0" distL="0" distR="0" wp14:anchorId="77B9E11E" wp14:editId="64E10577">
+            <wp:extent cx="5400040" cy="2472055"/>
+            <wp:effectExtent l="0" t="0" r="0" b="4445"/>
+            <wp:docPr id="901694209" name="Imagen 1" descr="Interfaz de usuario gráfica, Texto, Aplicación&#10;&#10;Descripción generada automáticamente"/>
             <wp:cNvGraphicFramePr>
               <a:graphicFrameLocks xmlns:a="http://schemas.openxmlformats.org/drawingml/2006/main" noChangeAspect="1"/>
             </wp:cNvGraphicFramePr>
@@ -2421,7 +2489,7 @@
               <a:graphicData uri="http://schemas.openxmlformats.org/drawingml/2006/picture">
                 <pic:pic xmlns:pic="http://schemas.openxmlformats.org/drawingml/2006/picture">
                   <pic:nvPicPr>
-                    <pic:cNvPr id="829923751" name="Imagen 1" descr="Interfaz de usuario gráfica, Texto&#10;&#10;Descripción generada automáticamente"/>
+                    <pic:cNvPr id="901694209" name="Imagen 1" descr="Interfaz de usuario gráfica, Texto, Aplicación&#10;&#10;Descripción generada automáticamente"/>
                     <pic:cNvPicPr/>
                   </pic:nvPicPr>
                   <pic:blipFill>
@@ -2433,7 +2501,7 @@
                   <pic:spPr>
                     <a:xfrm>
                       <a:off x="0" y="0"/>
-                      <a:ext cx="4706675" cy="3318028"/>
+                      <a:ext cx="5400040" cy="2472055"/>
                     </a:xfrm>
                     <a:prstGeom prst="rect">
                       <a:avLst/>
@@ -2448,6 +2516,7 @@
     </w:p>
     <w:p>
       <w:pPr>
+        <w:pStyle w:val="Prrafodelista"/>
         <w:rPr>
           <w:rFonts w:ascii="Arial" w:hAnsi="Arial" w:cs="Arial"/>
           <w:sz w:val="24"/>
@@ -2456,13 +2525,39 @@
       </w:pPr>
       <w:r>
         <w:rPr>
-          <w:noProof/>
-        </w:rPr>
+          <w:rFonts w:ascii="Arial" w:hAnsi="Arial" w:cs="Arial"/>
+          <w:sz w:val="24"/>
+          <w:szCs w:val="24"/>
+        </w:rPr>
+        <w:t>Procedemos a consultar las Fresas frescas</w:t>
+      </w:r>
+      <w:r>
+        <w:rPr>
+          <w:rFonts w:ascii="Arial" w:hAnsi="Arial" w:cs="Arial"/>
+          <w:sz w:val="24"/>
+          <w:szCs w:val="24"/>
+        </w:rPr>
+        <w:t xml:space="preserve"> para validar el inventario</w:t>
+      </w:r>
+    </w:p>
+    <w:p>
+      <w:pPr>
+        <w:rPr>
+          <w:rFonts w:ascii="Arial" w:hAnsi="Arial" w:cs="Arial"/>
+          <w:sz w:val="24"/>
+          <w:szCs w:val="24"/>
+        </w:rPr>
+      </w:pPr>
+      <w:r>
+        <w:rPr>
+          <w:noProof/>
+        </w:rPr>
+        <w:lastRenderedPageBreak/>
         <w:drawing>
-          <wp:inline distT="0" distB="0" distL="0" distR="0" wp14:anchorId="7C1A63AE" wp14:editId="5C75B3D2">
-            <wp:extent cx="5120005" cy="1822450"/>
-            <wp:effectExtent l="0" t="0" r="4445" b="6350"/>
-            <wp:docPr id="86156090" name="Imagen 1" descr="Interfaz de usuario gráfica, Texto, Aplicación&#10;&#10;Descripción generada automáticamente"/>
+          <wp:inline distT="0" distB="0" distL="0" distR="0" wp14:anchorId="364DABD9" wp14:editId="78770DA6">
+            <wp:extent cx="5400040" cy="3601720"/>
+            <wp:effectExtent l="0" t="0" r="0" b="0"/>
+            <wp:docPr id="903515836" name="Imagen 1" descr="Interfaz de usuario gráfica, Texto, Aplicación, Correo electrónico&#10;&#10;Descripción generada automáticamente"/>
             <wp:cNvGraphicFramePr>
               <a:graphicFrameLocks xmlns:a="http://schemas.openxmlformats.org/drawingml/2006/main" noChangeAspect="1"/>
             </wp:cNvGraphicFramePr>
@@ -2470,7 +2565,7 @@
               <a:graphicData uri="http://schemas.openxmlformats.org/drawingml/2006/picture">
                 <pic:pic xmlns:pic="http://schemas.openxmlformats.org/drawingml/2006/picture">
                   <pic:nvPicPr>
-                    <pic:cNvPr id="86156090" name="Imagen 1" descr="Interfaz de usuario gráfica, Texto, Aplicación&#10;&#10;Descripción generada automáticamente"/>
+                    <pic:cNvPr id="903515836" name="Imagen 1" descr="Interfaz de usuario gráfica, Texto, Aplicación, Correo electrónico&#10;&#10;Descripción generada automáticamente"/>
                     <pic:cNvPicPr/>
                   </pic:nvPicPr>
                   <pic:blipFill>
@@ -2482,7 +2577,7 @@
                   <pic:spPr>
                     <a:xfrm>
                       <a:off x="0" y="0"/>
-                      <a:ext cx="5135044" cy="1827803"/>
+                      <a:ext cx="5400040" cy="3601720"/>
                     </a:xfrm>
                     <a:prstGeom prst="rect">
                       <a:avLst/>
@@ -2497,93 +2592,21 @@
     </w:p>
     <w:p>
       <w:pPr>
-        <w:pStyle w:val="Prrafodelista"/>
-        <w:numPr>
-          <w:ilvl w:val="0"/>
-          <w:numId w:val="3"/>
-        </w:numPr>
-        <w:rPr>
-          <w:rFonts w:ascii="Arial" w:hAnsi="Arial" w:cs="Arial"/>
-          <w:sz w:val="28"/>
-          <w:szCs w:val="28"/>
-        </w:rPr>
-      </w:pPr>
-      <w:r>
-        <w:rPr>
-          <w:rFonts w:ascii="Arial" w:hAnsi="Arial" w:cs="Arial"/>
-          <w:sz w:val="28"/>
-          <w:szCs w:val="28"/>
-        </w:rPr>
-        <w:lastRenderedPageBreak/>
-        <w:t xml:space="preserve">Renovar el inventario de un </w:t>
-      </w:r>
-      <w:r>
-        <w:rPr>
-          <w:rFonts w:ascii="Arial" w:hAnsi="Arial" w:cs="Arial"/>
-          <w:sz w:val="28"/>
-          <w:szCs w:val="28"/>
-        </w:rPr>
-        <w:t>ingrediente</w:t>
-      </w:r>
-      <w:r>
-        <w:rPr>
-          <w:rFonts w:ascii="Arial" w:hAnsi="Arial" w:cs="Arial"/>
-          <w:sz w:val="28"/>
-          <w:szCs w:val="28"/>
-        </w:rPr>
-        <w:t xml:space="preserve"> </w:t>
-      </w:r>
-      <w:r>
-        <w:rPr>
-          <w:rFonts w:ascii="Arial" w:hAnsi="Arial" w:cs="Arial"/>
-          <w:sz w:val="28"/>
-          <w:szCs w:val="28"/>
-        </w:rPr>
-        <w:t>según su ID</w:t>
-      </w:r>
-    </w:p>
-    <w:p>
-      <w:pPr>
-        <w:ind w:left="360"/>
-      </w:pPr>
-      <w:r>
-        <w:t xml:space="preserve">Del </w:t>
-      </w:r>
-      <w:r>
-        <w:t xml:space="preserve">punto </w:t>
-      </w:r>
-      <w:r>
-        <w:t xml:space="preserve">anterior sabemos que </w:t>
-      </w:r>
-      <w:r>
-        <w:t>las “Fresas frescas”,</w:t>
-      </w:r>
-      <w:r>
-        <w:t xml:space="preserve"> luego del reabastecimiento </w:t>
-      </w:r>
-      <w:r>
-        <w:t xml:space="preserve">tienen un inventario de </w:t>
-      </w:r>
-      <w:r>
-        <w:t>1</w:t>
-      </w:r>
-      <w:r>
-        <w:t xml:space="preserve">0, ahora vamos a realizar el proceso de </w:t>
-      </w:r>
-      <w:r>
-        <w:t>renovación</w:t>
-      </w:r>
-    </w:p>
-    <w:p>
+        <w:rPr>
+          <w:rFonts w:ascii="Arial" w:hAnsi="Arial" w:cs="Arial"/>
+          <w:sz w:val="24"/>
+          <w:szCs w:val="24"/>
+        </w:rPr>
+      </w:pPr>
       <w:r>
         <w:rPr>
           <w:noProof/>
         </w:rPr>
         <w:drawing>
-          <wp:inline distT="0" distB="0" distL="0" distR="0" wp14:anchorId="48E878DD" wp14:editId="0C486BA7">
-            <wp:extent cx="5400040" cy="2594610"/>
+          <wp:inline distT="0" distB="0" distL="0" distR="0" wp14:anchorId="13E5DC3C" wp14:editId="40E17CBB">
+            <wp:extent cx="5400040" cy="2065020"/>
             <wp:effectExtent l="0" t="0" r="0" b="0"/>
-            <wp:docPr id="441078715" name="Imagen 1" descr="Interfaz de usuario gráfica, Texto, Aplicación, Correo electrónico&#10;&#10;Descripción generada automáticamente"/>
+            <wp:docPr id="513492295" name="Imagen 1" descr="Interfaz de usuario gráfica, Texto, Aplicación&#10;&#10;Descripción generada automáticamente"/>
             <wp:cNvGraphicFramePr>
               <a:graphicFrameLocks xmlns:a="http://schemas.openxmlformats.org/drawingml/2006/main" noChangeAspect="1"/>
             </wp:cNvGraphicFramePr>
@@ -2591,7 +2614,7 @@
               <a:graphicData uri="http://schemas.openxmlformats.org/drawingml/2006/picture">
                 <pic:pic xmlns:pic="http://schemas.openxmlformats.org/drawingml/2006/picture">
                   <pic:nvPicPr>
-                    <pic:cNvPr id="441078715" name="Imagen 1" descr="Interfaz de usuario gráfica, Texto, Aplicación, Correo electrónico&#10;&#10;Descripción generada automáticamente"/>
+                    <pic:cNvPr id="513492295" name="Imagen 1" descr="Interfaz de usuario gráfica, Texto, Aplicación&#10;&#10;Descripción generada automáticamente"/>
                     <pic:cNvPicPr/>
                   </pic:nvPicPr>
                   <pic:blipFill>
@@ -2603,7 +2626,7 @@
                   <pic:spPr>
                     <a:xfrm>
                       <a:off x="0" y="0"/>
-                      <a:ext cx="5400040" cy="2594610"/>
+                      <a:ext cx="5400040" cy="2065020"/>
                     </a:xfrm>
                     <a:prstGeom prst="rect">
                       <a:avLst/>
@@ -2616,34 +2639,95 @@
         </w:drawing>
       </w:r>
     </w:p>
-    <w:p/>
-    <w:p>
-      <w:r>
-        <w:t>Consulta de las “Fresas frescas” después de renova</w:t>
-      </w:r>
-      <w:r>
-        <w:t>r</w:t>
-      </w:r>
-      <w:r>
+    <w:p>
+      <w:pPr>
+        <w:pStyle w:val="Prrafodelista"/>
+        <w:numPr>
+          <w:ilvl w:val="0"/>
+          <w:numId w:val="3"/>
+        </w:numPr>
+        <w:rPr>
+          <w:rFonts w:ascii="Arial" w:hAnsi="Arial" w:cs="Arial"/>
+          <w:sz w:val="28"/>
+          <w:szCs w:val="28"/>
+        </w:rPr>
+      </w:pPr>
+      <w:r>
+        <w:rPr>
+          <w:rFonts w:ascii="Arial" w:hAnsi="Arial" w:cs="Arial"/>
+          <w:sz w:val="28"/>
+          <w:szCs w:val="28"/>
+        </w:rPr>
+        <w:t xml:space="preserve">Renovar el inventario de un </w:t>
+      </w:r>
+      <w:r>
+        <w:rPr>
+          <w:rFonts w:ascii="Arial" w:hAnsi="Arial" w:cs="Arial"/>
+          <w:sz w:val="28"/>
+          <w:szCs w:val="28"/>
+        </w:rPr>
+        <w:t>ingrediente</w:t>
+      </w:r>
+      <w:r>
+        <w:rPr>
+          <w:rFonts w:ascii="Arial" w:hAnsi="Arial" w:cs="Arial"/>
+          <w:sz w:val="28"/>
+          <w:szCs w:val="28"/>
+        </w:rPr>
         <w:t xml:space="preserve"> </w:t>
       </w:r>
       <w:r>
-        <w:t>su</w:t>
-      </w:r>
-      <w:r>
-        <w:t xml:space="preserve"> inventario</w:t>
-      </w:r>
-    </w:p>
-    <w:p>
-      <w:r>
-        <w:rPr>
-          <w:noProof/>
-        </w:rPr>
+        <w:rPr>
+          <w:rFonts w:ascii="Arial" w:hAnsi="Arial" w:cs="Arial"/>
+          <w:sz w:val="28"/>
+          <w:szCs w:val="28"/>
+        </w:rPr>
+        <w:t>según su ID</w:t>
+      </w:r>
+    </w:p>
+    <w:p>
+      <w:pPr>
+        <w:ind w:left="360"/>
+      </w:pPr>
+      <w:r>
+        <w:t xml:space="preserve">Del </w:t>
+      </w:r>
+      <w:r>
+        <w:t xml:space="preserve">punto </w:t>
+      </w:r>
+      <w:r>
+        <w:t xml:space="preserve">anterior sabemos que </w:t>
+      </w:r>
+      <w:r>
+        <w:t>las “Fresas frescas”,</w:t>
+      </w:r>
+      <w:r>
+        <w:t xml:space="preserve"> luego del reabastecimiento </w:t>
+      </w:r>
+      <w:r>
+        <w:t xml:space="preserve">tienen un inventario de </w:t>
+      </w:r>
+      <w:r>
+        <w:t>1</w:t>
+      </w:r>
+      <w:r>
+        <w:t xml:space="preserve">0, ahora vamos a realizar el proceso de </w:t>
+      </w:r>
+      <w:r>
+        <w:t>renovación</w:t>
+      </w:r>
+    </w:p>
+    <w:p>
+      <w:r>
+        <w:rPr>
+          <w:noProof/>
+        </w:rPr>
+        <w:lastRenderedPageBreak/>
         <w:drawing>
-          <wp:inline distT="0" distB="0" distL="0" distR="0" wp14:anchorId="78CECE7D" wp14:editId="527F6684">
-            <wp:extent cx="5400040" cy="3883025"/>
+          <wp:inline distT="0" distB="0" distL="0" distR="0" wp14:anchorId="3611A097" wp14:editId="47678FAA">
+            <wp:extent cx="5400040" cy="2416175"/>
             <wp:effectExtent l="0" t="0" r="0" b="3175"/>
-            <wp:docPr id="975089823" name="Imagen 1" descr="Interfaz de usuario gráfica, Texto, Aplicación&#10;&#10;Descripción generada automáticamente"/>
+            <wp:docPr id="467620320" name="Imagen 1"/>
             <wp:cNvGraphicFramePr>
               <a:graphicFrameLocks xmlns:a="http://schemas.openxmlformats.org/drawingml/2006/main" noChangeAspect="1"/>
             </wp:cNvGraphicFramePr>
@@ -2651,7 +2735,7 @@
               <a:graphicData uri="http://schemas.openxmlformats.org/drawingml/2006/picture">
                 <pic:pic xmlns:pic="http://schemas.openxmlformats.org/drawingml/2006/picture">
                   <pic:nvPicPr>
-                    <pic:cNvPr id="975089823" name="Imagen 1" descr="Interfaz de usuario gráfica, Texto, Aplicación&#10;&#10;Descripción generada automáticamente"/>
+                    <pic:cNvPr id="467620320" name=""/>
                     <pic:cNvPicPr/>
                   </pic:nvPicPr>
                   <pic:blipFill>
@@ -2663,7 +2747,7 @@
                   <pic:spPr>
                     <a:xfrm>
                       <a:off x="0" y="0"/>
-                      <a:ext cx="5400040" cy="3883025"/>
+                      <a:ext cx="5400040" cy="2416175"/>
                     </a:xfrm>
                     <a:prstGeom prst="rect">
                       <a:avLst/>
@@ -2677,11 +2761,21 @@
       </w:r>
     </w:p>
     <w:p/>
-    <w:p/>
-    <w:p>
-      <w:r>
-        <w:lastRenderedPageBreak/>
-        <w:t>El proceso de renovación NO aplica para todos los ingredientes veamos cómo se comporta con un ingrediente al cual no debería realizar la renovación</w:t>
+    <w:p>
+      <w:r>
+        <w:t>Consulta de las “Fresas frescas” después de renova</w:t>
+      </w:r>
+      <w:r>
+        <w:t>r</w:t>
+      </w:r>
+      <w:r>
+        <w:t xml:space="preserve"> </w:t>
+      </w:r>
+      <w:r>
+        <w:t>su</w:t>
+      </w:r>
+      <w:r>
+        <w:t xml:space="preserve"> inventario</w:t>
       </w:r>
     </w:p>
     <w:p>
@@ -2690,10 +2784,10 @@
           <w:noProof/>
         </w:rPr>
         <w:drawing>
-          <wp:inline distT="0" distB="0" distL="0" distR="0" wp14:anchorId="570A0EFC" wp14:editId="2678C84B">
-            <wp:extent cx="5400040" cy="2540635"/>
-            <wp:effectExtent l="0" t="0" r="0" b="0"/>
-            <wp:docPr id="607709366" name="Imagen 1" descr="Interfaz de usuario gráfica, Texto, Aplicación&#10;&#10;Descripción generada automáticamente"/>
+          <wp:inline distT="0" distB="0" distL="0" distR="0" wp14:anchorId="46DEF4EF" wp14:editId="2548C0F8">
+            <wp:extent cx="5400040" cy="3178175"/>
+            <wp:effectExtent l="0" t="0" r="0" b="3175"/>
+            <wp:docPr id="1414050281" name="Imagen 1" descr="Interfaz de usuario gráfica, Texto, Aplicación, Correo electrónico&#10;&#10;Descripción generada automáticamente"/>
             <wp:cNvGraphicFramePr>
               <a:graphicFrameLocks xmlns:a="http://schemas.openxmlformats.org/drawingml/2006/main" noChangeAspect="1"/>
             </wp:cNvGraphicFramePr>
@@ -2701,7 +2795,7 @@
               <a:graphicData uri="http://schemas.openxmlformats.org/drawingml/2006/picture">
                 <pic:pic xmlns:pic="http://schemas.openxmlformats.org/drawingml/2006/picture">
                   <pic:nvPicPr>
-                    <pic:cNvPr id="607709366" name="Imagen 1" descr="Interfaz de usuario gráfica, Texto, Aplicación&#10;&#10;Descripción generada automáticamente"/>
+                    <pic:cNvPr id="1414050281" name="Imagen 1" descr="Interfaz de usuario gráfica, Texto, Aplicación, Correo electrónico&#10;&#10;Descripción generada automáticamente"/>
                     <pic:cNvPicPr/>
                   </pic:nvPicPr>
                   <pic:blipFill>
@@ -2713,7 +2807,7 @@
                   <pic:spPr>
                     <a:xfrm>
                       <a:off x="0" y="0"/>
-                      <a:ext cx="5400040" cy="2540635"/>
+                      <a:ext cx="5400040" cy="3178175"/>
                     </a:xfrm>
                     <a:prstGeom prst="rect">
                       <a:avLst/>
@@ -2726,21 +2820,24 @@
         </w:drawing>
       </w:r>
     </w:p>
-    <w:p>
-      <w:r>
-        <w:t>Si el ingrediente No existe muestra el mensaje</w:t>
-      </w:r>
-    </w:p>
-    <w:p>
-      <w:r>
-        <w:rPr>
-          <w:noProof/>
-        </w:rPr>
+    <w:p/>
+    <w:p/>
+    <w:p>
+      <w:r>
+        <w:t>El proceso de renovación NO aplica para todos los ingredientes veamos cómo se comporta con un ingrediente al cual no debería realizar la renovación</w:t>
+      </w:r>
+    </w:p>
+    <w:p>
+      <w:r>
+        <w:rPr>
+          <w:noProof/>
+        </w:rPr>
+        <w:lastRenderedPageBreak/>
         <w:drawing>
-          <wp:inline distT="0" distB="0" distL="0" distR="0" wp14:anchorId="7B8E5114" wp14:editId="31D3792B">
-            <wp:extent cx="5400040" cy="2272665"/>
+          <wp:inline distT="0" distB="0" distL="0" distR="0" wp14:anchorId="0D0D4A04" wp14:editId="3087AD79">
+            <wp:extent cx="5400040" cy="2387600"/>
             <wp:effectExtent l="0" t="0" r="0" b="0"/>
-            <wp:docPr id="47016263" name="Imagen 1" descr="Interfaz de usuario gráfica, Texto, Aplicación&#10;&#10;Descripción generada automáticamente"/>
+            <wp:docPr id="530274460" name="Imagen 1" descr="Interfaz de usuario gráfica&#10;&#10;Descripción generada automáticamente"/>
             <wp:cNvGraphicFramePr>
               <a:graphicFrameLocks xmlns:a="http://schemas.openxmlformats.org/drawingml/2006/main" noChangeAspect="1"/>
             </wp:cNvGraphicFramePr>
@@ -2748,7 +2845,7 @@
               <a:graphicData uri="http://schemas.openxmlformats.org/drawingml/2006/picture">
                 <pic:pic xmlns:pic="http://schemas.openxmlformats.org/drawingml/2006/picture">
                   <pic:nvPicPr>
-                    <pic:cNvPr id="47016263" name="Imagen 1" descr="Interfaz de usuario gráfica, Texto, Aplicación&#10;&#10;Descripción generada automáticamente"/>
+                    <pic:cNvPr id="530274460" name="Imagen 1" descr="Interfaz de usuario gráfica&#10;&#10;Descripción generada automáticamente"/>
                     <pic:cNvPicPr/>
                   </pic:nvPicPr>
                   <pic:blipFill>
@@ -2760,7 +2857,7 @@
                   <pic:spPr>
                     <a:xfrm>
                       <a:off x="0" y="0"/>
-                      <a:ext cx="5400040" cy="2272665"/>
+                      <a:ext cx="5400040" cy="2387600"/>
                     </a:xfrm>
                     <a:prstGeom prst="rect">
                       <a:avLst/>
@@ -2773,6 +2870,206 @@
         </w:drawing>
       </w:r>
     </w:p>
+    <w:p>
+      <w:r>
+        <w:t>Si el ingrediente No existe muestra el mensaje</w:t>
+      </w:r>
+    </w:p>
+    <w:p>
+      <w:r>
+        <w:rPr>
+          <w:noProof/>
+        </w:rPr>
+        <w:drawing>
+          <wp:inline distT="0" distB="0" distL="0" distR="0" wp14:anchorId="696EEB17" wp14:editId="12427C40">
+            <wp:extent cx="5400040" cy="1981835"/>
+            <wp:effectExtent l="0" t="0" r="0" b="0"/>
+            <wp:docPr id="92366814" name="Imagen 1" descr="Interfaz de usuario gráfica, Texto, Aplicación, Correo electrónico&#10;&#10;Descripción generada automáticamente"/>
+            <wp:cNvGraphicFramePr>
+              <a:graphicFrameLocks xmlns:a="http://schemas.openxmlformats.org/drawingml/2006/main" noChangeAspect="1"/>
+            </wp:cNvGraphicFramePr>
+            <a:graphic xmlns:a="http://schemas.openxmlformats.org/drawingml/2006/main">
+              <a:graphicData uri="http://schemas.openxmlformats.org/drawingml/2006/picture">
+                <pic:pic xmlns:pic="http://schemas.openxmlformats.org/drawingml/2006/picture">
+                  <pic:nvPicPr>
+                    <pic:cNvPr id="92366814" name="Imagen 1" descr="Interfaz de usuario gráfica, Texto, Aplicación, Correo electrónico&#10;&#10;Descripción generada automáticamente"/>
+                    <pic:cNvPicPr/>
+                  </pic:nvPicPr>
+                  <pic:blipFill>
+                    <a:blip r:embed="rId45"/>
+                    <a:stretch>
+                      <a:fillRect/>
+                    </a:stretch>
+                  </pic:blipFill>
+                  <pic:spPr>
+                    <a:xfrm>
+                      <a:off x="0" y="0"/>
+                      <a:ext cx="5400040" cy="1981835"/>
+                    </a:xfrm>
+                    <a:prstGeom prst="rect">
+                      <a:avLst/>
+                    </a:prstGeom>
+                  </pic:spPr>
+                </pic:pic>
+              </a:graphicData>
+            </a:graphic>
+          </wp:inline>
+        </w:drawing>
+      </w:r>
+    </w:p>
+    <w:p/>
+    <w:p>
+      <w:r>
+        <w:t>Ahora algunas imágenes de la página web</w:t>
+      </w:r>
+    </w:p>
+    <w:p>
+      <w:r>
+        <w:rPr>
+          <w:noProof/>
+        </w:rPr>
+        <w:drawing>
+          <wp:inline distT="0" distB="0" distL="0" distR="0" wp14:anchorId="777E4352" wp14:editId="51874ECD">
+            <wp:extent cx="5400040" cy="2391410"/>
+            <wp:effectExtent l="0" t="0" r="0" b="8890"/>
+            <wp:docPr id="911728175" name="Imagen 1"/>
+            <wp:cNvGraphicFramePr>
+              <a:graphicFrameLocks xmlns:a="http://schemas.openxmlformats.org/drawingml/2006/main" noChangeAspect="1"/>
+            </wp:cNvGraphicFramePr>
+            <a:graphic xmlns:a="http://schemas.openxmlformats.org/drawingml/2006/main">
+              <a:graphicData uri="http://schemas.openxmlformats.org/drawingml/2006/picture">
+                <pic:pic xmlns:pic="http://schemas.openxmlformats.org/drawingml/2006/picture">
+                  <pic:nvPicPr>
+                    <pic:cNvPr id="911728175" name=""/>
+                    <pic:cNvPicPr/>
+                  </pic:nvPicPr>
+                  <pic:blipFill>
+                    <a:blip r:embed="rId46"/>
+                    <a:stretch>
+                      <a:fillRect/>
+                    </a:stretch>
+                  </pic:blipFill>
+                  <pic:spPr>
+                    <a:xfrm>
+                      <a:off x="0" y="0"/>
+                      <a:ext cx="5400040" cy="2391410"/>
+                    </a:xfrm>
+                    <a:prstGeom prst="rect">
+                      <a:avLst/>
+                    </a:prstGeom>
+                  </pic:spPr>
+                </pic:pic>
+              </a:graphicData>
+            </a:graphic>
+          </wp:inline>
+        </w:drawing>
+      </w:r>
+    </w:p>
+    <w:p/>
+    <w:p>
+      <w:r>
+        <w:t xml:space="preserve">Después de </w:t>
+      </w:r>
+      <w:proofErr w:type="spellStart"/>
+      <w:r>
+        <w:t>loguearme</w:t>
+      </w:r>
+      <w:proofErr w:type="spellEnd"/>
+      <w:r>
+        <w:t xml:space="preserve"> como Administrador</w:t>
+      </w:r>
+    </w:p>
+    <w:p>
+      <w:r>
+        <w:rPr>
+          <w:noProof/>
+        </w:rPr>
+        <w:lastRenderedPageBreak/>
+        <w:drawing>
+          <wp:inline distT="0" distB="0" distL="0" distR="0" wp14:anchorId="39369062" wp14:editId="17CABCB1">
+            <wp:extent cx="5400040" cy="3377565"/>
+            <wp:effectExtent l="0" t="0" r="0" b="0"/>
+            <wp:docPr id="247214805" name="Imagen 1" descr="Interfaz de usuario gráfica, Aplicación&#10;&#10;Descripción generada automáticamente"/>
+            <wp:cNvGraphicFramePr>
+              <a:graphicFrameLocks xmlns:a="http://schemas.openxmlformats.org/drawingml/2006/main" noChangeAspect="1"/>
+            </wp:cNvGraphicFramePr>
+            <a:graphic xmlns:a="http://schemas.openxmlformats.org/drawingml/2006/main">
+              <a:graphicData uri="http://schemas.openxmlformats.org/drawingml/2006/picture">
+                <pic:pic xmlns:pic="http://schemas.openxmlformats.org/drawingml/2006/picture">
+                  <pic:nvPicPr>
+                    <pic:cNvPr id="247214805" name="Imagen 1" descr="Interfaz de usuario gráfica, Aplicación&#10;&#10;Descripción generada automáticamente"/>
+                    <pic:cNvPicPr/>
+                  </pic:nvPicPr>
+                  <pic:blipFill>
+                    <a:blip r:embed="rId47"/>
+                    <a:stretch>
+                      <a:fillRect/>
+                    </a:stretch>
+                  </pic:blipFill>
+                  <pic:spPr>
+                    <a:xfrm>
+                      <a:off x="0" y="0"/>
+                      <a:ext cx="5400040" cy="3377565"/>
+                    </a:xfrm>
+                    <a:prstGeom prst="rect">
+                      <a:avLst/>
+                    </a:prstGeom>
+                  </pic:spPr>
+                </pic:pic>
+              </a:graphicData>
+            </a:graphic>
+          </wp:inline>
+        </w:drawing>
+      </w:r>
+    </w:p>
+    <w:p>
+      <w:r>
+        <w:t>Módulo de Gestión</w:t>
+      </w:r>
+    </w:p>
+    <w:p>
+      <w:r>
+        <w:rPr>
+          <w:noProof/>
+        </w:rPr>
+        <w:drawing>
+          <wp:inline distT="0" distB="0" distL="0" distR="0" wp14:anchorId="64E04002" wp14:editId="1673B001">
+            <wp:extent cx="5400040" cy="2926080"/>
+            <wp:effectExtent l="0" t="0" r="0" b="7620"/>
+            <wp:docPr id="594496365" name="Imagen 1" descr="Interfaz de usuario gráfica, Texto, Aplicación, Correo electrónico, Sitio web&#10;&#10;Descripción generada automáticamente"/>
+            <wp:cNvGraphicFramePr>
+              <a:graphicFrameLocks xmlns:a="http://schemas.openxmlformats.org/drawingml/2006/main" noChangeAspect="1"/>
+            </wp:cNvGraphicFramePr>
+            <a:graphic xmlns:a="http://schemas.openxmlformats.org/drawingml/2006/main">
+              <a:graphicData uri="http://schemas.openxmlformats.org/drawingml/2006/picture">
+                <pic:pic xmlns:pic="http://schemas.openxmlformats.org/drawingml/2006/picture">
+                  <pic:nvPicPr>
+                    <pic:cNvPr id="594496365" name="Imagen 1" descr="Interfaz de usuario gráfica, Texto, Aplicación, Correo electrónico, Sitio web&#10;&#10;Descripción generada automáticamente"/>
+                    <pic:cNvPicPr/>
+                  </pic:nvPicPr>
+                  <pic:blipFill>
+                    <a:blip r:embed="rId48"/>
+                    <a:stretch>
+                      <a:fillRect/>
+                    </a:stretch>
+                  </pic:blipFill>
+                  <pic:spPr>
+                    <a:xfrm>
+                      <a:off x="0" y="0"/>
+                      <a:ext cx="5400040" cy="2926080"/>
+                    </a:xfrm>
+                    <a:prstGeom prst="rect">
+                      <a:avLst/>
+                    </a:prstGeom>
+                  </pic:spPr>
+                </pic:pic>
+              </a:graphicData>
+            </a:graphic>
+          </wp:inline>
+        </w:drawing>
+      </w:r>
+    </w:p>
+    <w:p/>
     <w:sectPr>
       <w:pgSz w:w="11906" w:h="16838"/>
       <w:pgMar w:top="1417" w:right="1701" w:bottom="1417" w:left="1701" w:header="708" w:footer="708" w:gutter="0"/>
@@ -3629,6 +3926,7 @@
   <w:style w:type="character" w:default="1" w:styleId="Fuentedeprrafopredeter">
     <w:name w:val="Default Paragraph Font"/>
     <w:uiPriority w:val="1"/>
+    <w:semiHidden/>
     <w:unhideWhenUsed/>
   </w:style>
   <w:style w:type="table" w:default="1" w:styleId="Tablanormal">

</xml_diff>

<commit_message>
Archivo de capturas finales
</commit_message>
<xml_diff>
--- a/Proyectofinal-jfernandezt-capturas de pantalla.docx
+++ b/Proyectofinal-jfernandezt-capturas de pantalla.docx
@@ -3070,6 +3070,14 @@
       </w:r>
     </w:p>
     <w:p/>
+    <w:p/>
+    <w:p>
+      <w:pPr>
+        <w:rPr>
+          <w:u w:val="single"/>
+        </w:rPr>
+      </w:pPr>
+    </w:p>
     <w:sectPr>
       <w:pgSz w:w="11906" w:h="16838"/>
       <w:pgMar w:top="1417" w:right="1701" w:bottom="1417" w:left="1701" w:header="708" w:footer="708" w:gutter="0"/>

</xml_diff>